<commit_message>
Boostrap table e mudanças de status de produto
</commit_message>
<xml_diff>
--- a/docs/Documento_Requisitos.docx
+++ b/docs/Documento_Requisitos.docx
@@ -306,8 +306,8 @@
       </w:tblPr>
       <w:tblGrid>
         <w:gridCol w:w="943"/>
-        <w:gridCol w:w="991"/>
-        <w:gridCol w:w="3689"/>
+        <w:gridCol w:w="990"/>
+        <w:gridCol w:w="3690"/>
         <w:gridCol w:w="3585"/>
       </w:tblGrid>
       <w:tr>
@@ -340,7 +340,7 @@
         </w:tc>
         <w:tc>
           <w:tcPr>
-            <w:tcW w:w="991" w:type="dxa"/>
+            <w:tcW w:w="990" w:type="dxa"/>
             <w:tcBorders/>
           </w:tcPr>
           <w:p>
@@ -366,7 +366,7 @@
         </w:tc>
         <w:tc>
           <w:tcPr>
-            <w:tcW w:w="3689" w:type="dxa"/>
+            <w:tcW w:w="3690" w:type="dxa"/>
             <w:tcBorders/>
           </w:tcPr>
           <w:p>
@@ -444,7 +444,7 @@
         </w:tc>
         <w:tc>
           <w:tcPr>
-            <w:tcW w:w="991" w:type="dxa"/>
+            <w:tcW w:w="990" w:type="dxa"/>
             <w:tcBorders/>
           </w:tcPr>
           <w:p>
@@ -468,7 +468,7 @@
         </w:tc>
         <w:tc>
           <w:tcPr>
-            <w:tcW w:w="3689" w:type="dxa"/>
+            <w:tcW w:w="3690" w:type="dxa"/>
             <w:tcBorders/>
           </w:tcPr>
           <w:p>
@@ -541,7 +541,7 @@
         </w:tc>
         <w:tc>
           <w:tcPr>
-            <w:tcW w:w="991" w:type="dxa"/>
+            <w:tcW w:w="990" w:type="dxa"/>
             <w:tcBorders/>
           </w:tcPr>
           <w:p>
@@ -565,7 +565,7 @@
         </w:tc>
         <w:tc>
           <w:tcPr>
-            <w:tcW w:w="3689" w:type="dxa"/>
+            <w:tcW w:w="3690" w:type="dxa"/>
             <w:tcBorders/>
           </w:tcPr>
           <w:p>
@@ -638,7 +638,7 @@
         </w:tc>
         <w:tc>
           <w:tcPr>
-            <w:tcW w:w="991" w:type="dxa"/>
+            <w:tcW w:w="990" w:type="dxa"/>
             <w:tcBorders/>
           </w:tcPr>
           <w:p>
@@ -662,7 +662,7 @@
         </w:tc>
         <w:tc>
           <w:tcPr>
-            <w:tcW w:w="3689" w:type="dxa"/>
+            <w:tcW w:w="3690" w:type="dxa"/>
             <w:tcBorders/>
           </w:tcPr>
           <w:p>
@@ -735,7 +735,7 @@
         </w:tc>
         <w:tc>
           <w:tcPr>
-            <w:tcW w:w="991" w:type="dxa"/>
+            <w:tcW w:w="990" w:type="dxa"/>
             <w:tcBorders/>
           </w:tcPr>
           <w:p>
@@ -759,7 +759,7 @@
         </w:tc>
         <w:tc>
           <w:tcPr>
-            <w:tcW w:w="3689" w:type="dxa"/>
+            <w:tcW w:w="3690" w:type="dxa"/>
             <w:tcBorders/>
           </w:tcPr>
           <w:p>
@@ -877,8 +877,8 @@
         <w:tblLook w:val="0020" w:noHBand="0" w:noVBand="0" w:firstColumn="0" w:lastRow="0" w:lastColumn="0" w:firstRow="1"/>
       </w:tblPr>
       <w:tblGrid>
-        <w:gridCol w:w="1132"/>
-        <w:gridCol w:w="2268"/>
+        <w:gridCol w:w="1131"/>
+        <w:gridCol w:w="2269"/>
         <w:gridCol w:w="5772"/>
       </w:tblGrid>
       <w:tr>
@@ -887,7 +887,7 @@
         </w:trPr>
         <w:tc>
           <w:tcPr>
-            <w:tcW w:w="1132" w:type="dxa"/>
+            <w:tcW w:w="1131" w:type="dxa"/>
             <w:tcBorders/>
             <w:vAlign w:val="center"/>
           </w:tcPr>
@@ -915,7 +915,7 @@
         </w:tc>
         <w:tc>
           <w:tcPr>
-            <w:tcW w:w="2268" w:type="dxa"/>
+            <w:tcW w:w="2269" w:type="dxa"/>
             <w:tcBorders/>
             <w:vAlign w:val="center"/>
           </w:tcPr>
@@ -1007,21 +1007,21 @@
         <w:trPr/>
         <w:tc>
           <w:tcPr>
-            <w:tcW w:w="1132" w:type="dxa"/>
-            <w:tcBorders/>
-          </w:tcPr>
-          <w:p>
-            <w:pPr>
-              <w:pStyle w:val="Normal"/>
-              <w:widowControl w:val="false"/>
-              <w:suppressAutoHyphens w:val="true"/>
-              <w:rPr>
-                <w:color w:val="000000"/>
-              </w:rPr>
-            </w:pPr>
-            <w:r>
-              <w:rPr>
-                <w:color w:val="000000"/>
+            <w:tcW w:w="1131" w:type="dxa"/>
+            <w:tcBorders/>
+          </w:tcPr>
+          <w:p>
+            <w:pPr>
+              <w:pStyle w:val="Normal"/>
+              <w:widowControl w:val="false"/>
+              <w:suppressAutoHyphens w:val="true"/>
+              <w:rPr>
+                <w:color w:val="00A933"/>
+              </w:rPr>
+            </w:pPr>
+            <w:r>
+              <w:rPr>
+                <w:color w:val="00A933"/>
                 <w:sz w:val="20"/>
                 <w:szCs w:val="20"/>
               </w:rPr>
@@ -1031,21 +1031,21 @@
         </w:tc>
         <w:tc>
           <w:tcPr>
-            <w:tcW w:w="2268" w:type="dxa"/>
-            <w:tcBorders/>
-          </w:tcPr>
-          <w:p>
-            <w:pPr>
-              <w:pStyle w:val="Normal"/>
-              <w:widowControl w:val="false"/>
-              <w:suppressAutoHyphens w:val="true"/>
-              <w:rPr>
-                <w:color w:val="000000"/>
-              </w:rPr>
-            </w:pPr>
-            <w:r>
-              <w:rPr>
-                <w:color w:val="000000"/>
+            <w:tcW w:w="2269" w:type="dxa"/>
+            <w:tcBorders/>
+          </w:tcPr>
+          <w:p>
+            <w:pPr>
+              <w:pStyle w:val="Normal"/>
+              <w:widowControl w:val="false"/>
+              <w:suppressAutoHyphens w:val="true"/>
+              <w:rPr>
+                <w:color w:val="00A933"/>
+              </w:rPr>
+            </w:pPr>
+            <w:r>
+              <w:rPr>
+                <w:color w:val="00A933"/>
                 <w:sz w:val="20"/>
                 <w:szCs w:val="20"/>
               </w:rPr>
@@ -1068,12 +1068,12 @@
               </w:tabs>
               <w:suppressAutoHyphens w:val="true"/>
               <w:rPr>
-                <w:color w:val="000000"/>
-              </w:rPr>
-            </w:pPr>
-            <w:r>
-              <w:rPr>
-                <w:color w:val="000000"/>
+                <w:color w:val="00A933"/>
+              </w:rPr>
+            </w:pPr>
+            <w:r>
+              <w:rPr>
+                <w:color w:val="00A933"/>
                 <w:sz w:val="20"/>
                 <w:szCs w:val="20"/>
               </w:rPr>
@@ -1086,25 +1086,25 @@
         <w:trPr/>
         <w:tc>
           <w:tcPr>
-            <w:tcW w:w="1132" w:type="dxa"/>
-            <w:tcBorders/>
-          </w:tcPr>
-          <w:p>
-            <w:pPr>
-              <w:pStyle w:val="Normal"/>
-              <w:widowControl w:val="false"/>
-              <w:tabs>
-                <w:tab w:val="clear" w:pos="720"/>
-                <w:tab w:val="left" w:pos="8860" w:leader="none"/>
-              </w:tabs>
-              <w:suppressAutoHyphens w:val="true"/>
-              <w:rPr>
-                <w:color w:val="000000"/>
-              </w:rPr>
-            </w:pPr>
-            <w:r>
-              <w:rPr>
-                <w:color w:val="000000"/>
+            <w:tcW w:w="1131" w:type="dxa"/>
+            <w:tcBorders/>
+          </w:tcPr>
+          <w:p>
+            <w:pPr>
+              <w:pStyle w:val="Normal"/>
+              <w:widowControl w:val="false"/>
+              <w:tabs>
+                <w:tab w:val="clear" w:pos="720"/>
+                <w:tab w:val="left" w:pos="8860" w:leader="none"/>
+              </w:tabs>
+              <w:suppressAutoHyphens w:val="true"/>
+              <w:rPr>
+                <w:color w:val="00A933"/>
+              </w:rPr>
+            </w:pPr>
+            <w:r>
+              <w:rPr>
+                <w:color w:val="00A933"/>
                 <w:sz w:val="20"/>
                 <w:szCs w:val="20"/>
               </w:rPr>
@@ -1114,25 +1114,25 @@
         </w:tc>
         <w:tc>
           <w:tcPr>
-            <w:tcW w:w="2268" w:type="dxa"/>
-            <w:tcBorders/>
-          </w:tcPr>
-          <w:p>
-            <w:pPr>
-              <w:pStyle w:val="Normal"/>
-              <w:widowControl w:val="false"/>
-              <w:tabs>
-                <w:tab w:val="clear" w:pos="720"/>
-                <w:tab w:val="left" w:pos="8860" w:leader="none"/>
-              </w:tabs>
-              <w:suppressAutoHyphens w:val="true"/>
-              <w:rPr>
-                <w:color w:val="000000"/>
-              </w:rPr>
-            </w:pPr>
-            <w:r>
-              <w:rPr>
-                <w:color w:val="000000"/>
+            <w:tcW w:w="2269" w:type="dxa"/>
+            <w:tcBorders/>
+          </w:tcPr>
+          <w:p>
+            <w:pPr>
+              <w:pStyle w:val="Normal"/>
+              <w:widowControl w:val="false"/>
+              <w:tabs>
+                <w:tab w:val="clear" w:pos="720"/>
+                <w:tab w:val="left" w:pos="8860" w:leader="none"/>
+              </w:tabs>
+              <w:suppressAutoHyphens w:val="true"/>
+              <w:rPr>
+                <w:color w:val="00A933"/>
+              </w:rPr>
+            </w:pPr>
+            <w:r>
+              <w:rPr>
+                <w:color w:val="00A933"/>
                 <w:sz w:val="20"/>
                 <w:szCs w:val="20"/>
               </w:rPr>
@@ -1155,12 +1155,12 @@
               </w:tabs>
               <w:suppressAutoHyphens w:val="true"/>
               <w:rPr>
-                <w:color w:val="000000"/>
-              </w:rPr>
-            </w:pPr>
-            <w:r>
-              <w:rPr>
-                <w:color w:val="000000"/>
+                <w:color w:val="00A933"/>
+              </w:rPr>
+            </w:pPr>
+            <w:r>
+              <w:rPr>
+                <w:color w:val="00A933"/>
                 <w:sz w:val="20"/>
                 <w:szCs w:val="20"/>
               </w:rPr>
@@ -1173,7 +1173,7 @@
         <w:trPr/>
         <w:tc>
           <w:tcPr>
-            <w:tcW w:w="1132" w:type="dxa"/>
+            <w:tcW w:w="1131" w:type="dxa"/>
             <w:tcBorders/>
           </w:tcPr>
           <w:p>
@@ -1201,7 +1201,7 @@
         </w:tc>
         <w:tc>
           <w:tcPr>
-            <w:tcW w:w="2268" w:type="dxa"/>
+            <w:tcW w:w="2269" w:type="dxa"/>
             <w:tcBorders/>
           </w:tcPr>
           <w:p>
@@ -1260,7 +1260,7 @@
         <w:trPr/>
         <w:tc>
           <w:tcPr>
-            <w:tcW w:w="1132" w:type="dxa"/>
+            <w:tcW w:w="1131" w:type="dxa"/>
             <w:tcBorders/>
           </w:tcPr>
           <w:p>
@@ -1288,7 +1288,7 @@
         </w:tc>
         <w:tc>
           <w:tcPr>
-            <w:tcW w:w="2268" w:type="dxa"/>
+            <w:tcW w:w="2269" w:type="dxa"/>
             <w:tcBorders/>
           </w:tcPr>
           <w:p>
@@ -1347,7 +1347,7 @@
         <w:trPr/>
         <w:tc>
           <w:tcPr>
-            <w:tcW w:w="1132" w:type="dxa"/>
+            <w:tcW w:w="1131" w:type="dxa"/>
             <w:tcBorders/>
           </w:tcPr>
           <w:p>
@@ -1375,7 +1375,7 @@
         </w:tc>
         <w:tc>
           <w:tcPr>
-            <w:tcW w:w="2268" w:type="dxa"/>
+            <w:tcW w:w="2269" w:type="dxa"/>
             <w:tcBorders/>
           </w:tcPr>
           <w:p>
@@ -1456,7 +1456,7 @@
         <w:trPr/>
         <w:tc>
           <w:tcPr>
-            <w:tcW w:w="1132" w:type="dxa"/>
+            <w:tcW w:w="1131" w:type="dxa"/>
             <w:tcBorders/>
           </w:tcPr>
           <w:p>
@@ -1484,7 +1484,7 @@
         </w:tc>
         <w:tc>
           <w:tcPr>
-            <w:tcW w:w="2268" w:type="dxa"/>
+            <w:tcW w:w="2269" w:type="dxa"/>
             <w:tcBorders/>
           </w:tcPr>
           <w:p>
@@ -1576,7 +1576,7 @@
         <w:trPr/>
         <w:tc>
           <w:tcPr>
-            <w:tcW w:w="1132" w:type="dxa"/>
+            <w:tcW w:w="1131" w:type="dxa"/>
             <w:tcBorders/>
           </w:tcPr>
           <w:p>
@@ -1600,7 +1600,7 @@
         </w:tc>
         <w:tc>
           <w:tcPr>
-            <w:tcW w:w="2268" w:type="dxa"/>
+            <w:tcW w:w="2269" w:type="dxa"/>
             <w:tcBorders/>
           </w:tcPr>
           <w:p>
@@ -1655,7 +1655,7 @@
         <w:trPr/>
         <w:tc>
           <w:tcPr>
-            <w:tcW w:w="1132" w:type="dxa"/>
+            <w:tcW w:w="1131" w:type="dxa"/>
             <w:tcBorders/>
           </w:tcPr>
           <w:p>
@@ -1679,7 +1679,7 @@
         </w:tc>
         <w:tc>
           <w:tcPr>
-            <w:tcW w:w="2268" w:type="dxa"/>
+            <w:tcW w:w="2269" w:type="dxa"/>
             <w:tcBorders/>
           </w:tcPr>
           <w:p>
@@ -1734,7 +1734,7 @@
         <w:trPr/>
         <w:tc>
           <w:tcPr>
-            <w:tcW w:w="1132" w:type="dxa"/>
+            <w:tcW w:w="1131" w:type="dxa"/>
             <w:tcBorders/>
           </w:tcPr>
           <w:p>
@@ -1758,7 +1758,7 @@
         </w:tc>
         <w:tc>
           <w:tcPr>
-            <w:tcW w:w="2268" w:type="dxa"/>
+            <w:tcW w:w="2269" w:type="dxa"/>
             <w:tcBorders/>
           </w:tcPr>
           <w:p>
@@ -1817,7 +1817,7 @@
         <w:trPr/>
         <w:tc>
           <w:tcPr>
-            <w:tcW w:w="1132" w:type="dxa"/>
+            <w:tcW w:w="1131" w:type="dxa"/>
             <w:tcBorders/>
           </w:tcPr>
           <w:p>
@@ -1841,7 +1841,7 @@
         </w:tc>
         <w:tc>
           <w:tcPr>
-            <w:tcW w:w="2268" w:type="dxa"/>
+            <w:tcW w:w="2269" w:type="dxa"/>
             <w:tcBorders/>
           </w:tcPr>
           <w:p>
@@ -1900,7 +1900,7 @@
         <w:trPr/>
         <w:tc>
           <w:tcPr>
-            <w:tcW w:w="1132" w:type="dxa"/>
+            <w:tcW w:w="1131" w:type="dxa"/>
             <w:tcBorders/>
           </w:tcPr>
           <w:p>
@@ -1924,7 +1924,7 @@
         </w:tc>
         <w:tc>
           <w:tcPr>
-            <w:tcW w:w="2268" w:type="dxa"/>
+            <w:tcW w:w="2269" w:type="dxa"/>
             <w:tcBorders/>
           </w:tcPr>
           <w:p>
@@ -1979,7 +1979,7 @@
         <w:trPr/>
         <w:tc>
           <w:tcPr>
-            <w:tcW w:w="1132" w:type="dxa"/>
+            <w:tcW w:w="1131" w:type="dxa"/>
             <w:tcBorders/>
           </w:tcPr>
           <w:p>
@@ -2003,7 +2003,7 @@
         </w:tc>
         <w:tc>
           <w:tcPr>
-            <w:tcW w:w="2268" w:type="dxa"/>
+            <w:tcW w:w="2269" w:type="dxa"/>
             <w:tcBorders/>
           </w:tcPr>
           <w:p>
@@ -2058,7 +2058,7 @@
         <w:trPr/>
         <w:tc>
           <w:tcPr>
-            <w:tcW w:w="1132" w:type="dxa"/>
+            <w:tcW w:w="1131" w:type="dxa"/>
             <w:tcBorders/>
           </w:tcPr>
           <w:p>
@@ -2082,7 +2082,7 @@
         </w:tc>
         <w:tc>
           <w:tcPr>
-            <w:tcW w:w="2268" w:type="dxa"/>
+            <w:tcW w:w="2269" w:type="dxa"/>
             <w:tcBorders/>
           </w:tcPr>
           <w:p>
@@ -2137,7 +2137,7 @@
         <w:trPr/>
         <w:tc>
           <w:tcPr>
-            <w:tcW w:w="1132" w:type="dxa"/>
+            <w:tcW w:w="1131" w:type="dxa"/>
             <w:tcBorders/>
           </w:tcPr>
           <w:p>
@@ -2161,7 +2161,7 @@
         </w:tc>
         <w:tc>
           <w:tcPr>
-            <w:tcW w:w="2268" w:type="dxa"/>
+            <w:tcW w:w="2269" w:type="dxa"/>
             <w:tcBorders/>
           </w:tcPr>
           <w:p>
@@ -2248,7 +2248,7 @@
         <w:trPr/>
         <w:tc>
           <w:tcPr>
-            <w:tcW w:w="1132" w:type="dxa"/>
+            <w:tcW w:w="1131" w:type="dxa"/>
             <w:tcBorders/>
           </w:tcPr>
           <w:p>
@@ -2272,7 +2272,7 @@
         </w:tc>
         <w:tc>
           <w:tcPr>
-            <w:tcW w:w="2268" w:type="dxa"/>
+            <w:tcW w:w="2269" w:type="dxa"/>
             <w:tcBorders/>
           </w:tcPr>
           <w:p>
@@ -2327,7 +2327,7 @@
         <w:trPr/>
         <w:tc>
           <w:tcPr>
-            <w:tcW w:w="1132" w:type="dxa"/>
+            <w:tcW w:w="1131" w:type="dxa"/>
             <w:tcBorders/>
           </w:tcPr>
           <w:p>
@@ -2351,7 +2351,7 @@
         </w:tc>
         <w:tc>
           <w:tcPr>
-            <w:tcW w:w="2268" w:type="dxa"/>
+            <w:tcW w:w="2269" w:type="dxa"/>
             <w:tcBorders/>
           </w:tcPr>
           <w:p>
@@ -2406,7 +2406,7 @@
         <w:trPr/>
         <w:tc>
           <w:tcPr>
-            <w:tcW w:w="1132" w:type="dxa"/>
+            <w:tcW w:w="1131" w:type="dxa"/>
             <w:tcBorders/>
           </w:tcPr>
           <w:p>
@@ -2430,7 +2430,7 @@
         </w:tc>
         <w:tc>
           <w:tcPr>
-            <w:tcW w:w="2268" w:type="dxa"/>
+            <w:tcW w:w="2269" w:type="dxa"/>
             <w:tcBorders/>
           </w:tcPr>
           <w:p>
@@ -2485,7 +2485,7 @@
         <w:trPr/>
         <w:tc>
           <w:tcPr>
-            <w:tcW w:w="1132" w:type="dxa"/>
+            <w:tcW w:w="1131" w:type="dxa"/>
             <w:tcBorders/>
           </w:tcPr>
           <w:p>
@@ -2509,7 +2509,7 @@
         </w:tc>
         <w:tc>
           <w:tcPr>
-            <w:tcW w:w="2268" w:type="dxa"/>
+            <w:tcW w:w="2269" w:type="dxa"/>
             <w:tcBorders/>
           </w:tcPr>
           <w:p>
@@ -2564,7 +2564,7 @@
         <w:trPr/>
         <w:tc>
           <w:tcPr>
-            <w:tcW w:w="1132" w:type="dxa"/>
+            <w:tcW w:w="1131" w:type="dxa"/>
             <w:tcBorders/>
           </w:tcPr>
           <w:p>
@@ -2588,7 +2588,7 @@
         </w:tc>
         <w:tc>
           <w:tcPr>
-            <w:tcW w:w="2268" w:type="dxa"/>
+            <w:tcW w:w="2269" w:type="dxa"/>
             <w:tcBorders/>
           </w:tcPr>
           <w:p>
@@ -2645,7 +2645,7 @@
         </w:trPr>
         <w:tc>
           <w:tcPr>
-            <w:tcW w:w="1132" w:type="dxa"/>
+            <w:tcW w:w="1131" w:type="dxa"/>
             <w:tcBorders/>
           </w:tcPr>
           <w:p>
@@ -2669,7 +2669,7 @@
         </w:tc>
         <w:tc>
           <w:tcPr>
-            <w:tcW w:w="2268" w:type="dxa"/>
+            <w:tcW w:w="2269" w:type="dxa"/>
             <w:tcBorders/>
           </w:tcPr>
           <w:p>
@@ -2814,7 +2814,7 @@
         <w:trPr/>
         <w:tc>
           <w:tcPr>
-            <w:tcW w:w="1132" w:type="dxa"/>
+            <w:tcW w:w="1131" w:type="dxa"/>
             <w:tcBorders/>
           </w:tcPr>
           <w:p>
@@ -2838,7 +2838,7 @@
         </w:tc>
         <w:tc>
           <w:tcPr>
-            <w:tcW w:w="2268" w:type="dxa"/>
+            <w:tcW w:w="2269" w:type="dxa"/>
             <w:tcBorders/>
           </w:tcPr>
           <w:p>
@@ -2893,7 +2893,7 @@
         <w:trPr/>
         <w:tc>
           <w:tcPr>
-            <w:tcW w:w="1132" w:type="dxa"/>
+            <w:tcW w:w="1131" w:type="dxa"/>
             <w:tcBorders/>
           </w:tcPr>
           <w:p>
@@ -2917,7 +2917,7 @@
         </w:tc>
         <w:tc>
           <w:tcPr>
-            <w:tcW w:w="2268" w:type="dxa"/>
+            <w:tcW w:w="2269" w:type="dxa"/>
             <w:tcBorders/>
           </w:tcPr>
           <w:p>
@@ -2972,7 +2972,7 @@
         <w:trPr/>
         <w:tc>
           <w:tcPr>
-            <w:tcW w:w="1132" w:type="dxa"/>
+            <w:tcW w:w="1131" w:type="dxa"/>
             <w:tcBorders/>
           </w:tcPr>
           <w:p>
@@ -2996,7 +2996,7 @@
         </w:tc>
         <w:tc>
           <w:tcPr>
-            <w:tcW w:w="2268" w:type="dxa"/>
+            <w:tcW w:w="2269" w:type="dxa"/>
             <w:tcBorders/>
           </w:tcPr>
           <w:p>
@@ -3051,7 +3051,7 @@
         <w:trPr/>
         <w:tc>
           <w:tcPr>
-            <w:tcW w:w="1132" w:type="dxa"/>
+            <w:tcW w:w="1131" w:type="dxa"/>
             <w:tcBorders/>
           </w:tcPr>
           <w:p>
@@ -3075,7 +3075,7 @@
         </w:tc>
         <w:tc>
           <w:tcPr>
-            <w:tcW w:w="2268" w:type="dxa"/>
+            <w:tcW w:w="2269" w:type="dxa"/>
             <w:tcBorders/>
           </w:tcPr>
           <w:p>
@@ -3130,7 +3130,7 @@
         <w:trPr/>
         <w:tc>
           <w:tcPr>
-            <w:tcW w:w="1132" w:type="dxa"/>
+            <w:tcW w:w="1131" w:type="dxa"/>
             <w:tcBorders/>
           </w:tcPr>
           <w:p>
@@ -3154,7 +3154,7 @@
         </w:tc>
         <w:tc>
           <w:tcPr>
-            <w:tcW w:w="2268" w:type="dxa"/>
+            <w:tcW w:w="2269" w:type="dxa"/>
             <w:tcBorders/>
           </w:tcPr>
           <w:p>
@@ -3209,7 +3209,7 @@
         <w:trPr/>
         <w:tc>
           <w:tcPr>
-            <w:tcW w:w="1132" w:type="dxa"/>
+            <w:tcW w:w="1131" w:type="dxa"/>
             <w:tcBorders/>
           </w:tcPr>
           <w:p>
@@ -3233,7 +3233,7 @@
         </w:tc>
         <w:tc>
           <w:tcPr>
-            <w:tcW w:w="2268" w:type="dxa"/>
+            <w:tcW w:w="2269" w:type="dxa"/>
             <w:tcBorders/>
           </w:tcPr>
           <w:p>
@@ -3288,7 +3288,7 @@
         <w:trPr/>
         <w:tc>
           <w:tcPr>
-            <w:tcW w:w="1132" w:type="dxa"/>
+            <w:tcW w:w="1131" w:type="dxa"/>
             <w:tcBorders/>
           </w:tcPr>
           <w:p>
@@ -3312,7 +3312,7 @@
         </w:tc>
         <w:tc>
           <w:tcPr>
-            <w:tcW w:w="2268" w:type="dxa"/>
+            <w:tcW w:w="2269" w:type="dxa"/>
             <w:tcBorders/>
           </w:tcPr>
           <w:p>
@@ -3412,7 +3412,7 @@
         <w:trPr/>
         <w:tc>
           <w:tcPr>
-            <w:tcW w:w="1132" w:type="dxa"/>
+            <w:tcW w:w="1131" w:type="dxa"/>
             <w:tcBorders/>
           </w:tcPr>
           <w:p>
@@ -3436,7 +3436,7 @@
         </w:tc>
         <w:tc>
           <w:tcPr>
-            <w:tcW w:w="2268" w:type="dxa"/>
+            <w:tcW w:w="2269" w:type="dxa"/>
             <w:tcBorders/>
           </w:tcPr>
           <w:p>
@@ -3524,7 +3524,7 @@
         <w:trPr/>
         <w:tc>
           <w:tcPr>
-            <w:tcW w:w="1132" w:type="dxa"/>
+            <w:tcW w:w="1131" w:type="dxa"/>
             <w:tcBorders/>
           </w:tcPr>
           <w:p>
@@ -3548,7 +3548,7 @@
         </w:tc>
         <w:tc>
           <w:tcPr>
-            <w:tcW w:w="2268" w:type="dxa"/>
+            <w:tcW w:w="2269" w:type="dxa"/>
             <w:tcBorders/>
           </w:tcPr>
           <w:p>
@@ -3619,7 +3619,7 @@
         <w:trPr/>
         <w:tc>
           <w:tcPr>
-            <w:tcW w:w="1132" w:type="dxa"/>
+            <w:tcW w:w="1131" w:type="dxa"/>
             <w:tcBorders/>
           </w:tcPr>
           <w:p>
@@ -3643,7 +3643,7 @@
         </w:tc>
         <w:tc>
           <w:tcPr>
-            <w:tcW w:w="2268" w:type="dxa"/>
+            <w:tcW w:w="2269" w:type="dxa"/>
             <w:tcBorders/>
           </w:tcPr>
           <w:p>
@@ -3697,7 +3697,7 @@
         </w:trPr>
         <w:tc>
           <w:tcPr>
-            <w:tcW w:w="1132" w:type="dxa"/>
+            <w:tcW w:w="1131" w:type="dxa"/>
             <w:tcBorders/>
           </w:tcPr>
           <w:p>
@@ -3721,7 +3721,7 @@
         </w:tc>
         <w:tc>
           <w:tcPr>
-            <w:tcW w:w="2268" w:type="dxa"/>
+            <w:tcW w:w="2269" w:type="dxa"/>
             <w:tcBorders/>
           </w:tcPr>
           <w:p>
@@ -3775,7 +3775,7 @@
         </w:trPr>
         <w:tc>
           <w:tcPr>
-            <w:tcW w:w="1132" w:type="dxa"/>
+            <w:tcW w:w="1131" w:type="dxa"/>
             <w:tcBorders/>
           </w:tcPr>
           <w:p>
@@ -3799,7 +3799,7 @@
         </w:tc>
         <w:tc>
           <w:tcPr>
-            <w:tcW w:w="2268" w:type="dxa"/>
+            <w:tcW w:w="2269" w:type="dxa"/>
             <w:tcBorders/>
           </w:tcPr>
           <w:p>
@@ -4996,9 +4996,9 @@
         <w:tblLook w:val="0000" w:noHBand="0" w:noVBand="0" w:firstColumn="0" w:lastRow="0" w:lastColumn="0" w:firstRow="0"/>
       </w:tblPr>
       <w:tblGrid>
-        <w:gridCol w:w="987"/>
+        <w:gridCol w:w="986"/>
         <w:gridCol w:w="10"/>
-        <w:gridCol w:w="2400"/>
+        <w:gridCol w:w="2401"/>
         <w:gridCol w:w="5850"/>
       </w:tblGrid>
       <w:tr>
@@ -5007,7 +5007,7 @@
         </w:trPr>
         <w:tc>
           <w:tcPr>
-            <w:tcW w:w="997" w:type="dxa"/>
+            <w:tcW w:w="996" w:type="dxa"/>
             <w:gridSpan w:val="2"/>
             <w:tcBorders/>
             <w:vAlign w:val="center"/>
@@ -5036,7 +5036,7 @@
         </w:tc>
         <w:tc>
           <w:tcPr>
-            <w:tcW w:w="2400" w:type="dxa"/>
+            <w:tcW w:w="2401" w:type="dxa"/>
             <w:tcBorders/>
             <w:vAlign w:val="center"/>
           </w:tcPr>
@@ -5128,7 +5128,7 @@
         <w:trPr/>
         <w:tc>
           <w:tcPr>
-            <w:tcW w:w="997" w:type="dxa"/>
+            <w:tcW w:w="996" w:type="dxa"/>
             <w:gridSpan w:val="2"/>
             <w:tcBorders/>
           </w:tcPr>
@@ -5153,7 +5153,7 @@
         </w:tc>
         <w:tc>
           <w:tcPr>
-            <w:tcW w:w="2400" w:type="dxa"/>
+            <w:tcW w:w="2401" w:type="dxa"/>
             <w:tcBorders/>
           </w:tcPr>
           <w:p>
@@ -5210,7 +5210,7 @@
         </w:trPr>
         <w:tc>
           <w:tcPr>
-            <w:tcW w:w="997" w:type="dxa"/>
+            <w:tcW w:w="996" w:type="dxa"/>
             <w:gridSpan w:val="2"/>
             <w:tcBorders/>
           </w:tcPr>
@@ -5239,7 +5239,7 @@
         </w:tc>
         <w:tc>
           <w:tcPr>
-            <w:tcW w:w="2400" w:type="dxa"/>
+            <w:tcW w:w="2401" w:type="dxa"/>
             <w:tcBorders/>
           </w:tcPr>
           <w:p>
@@ -5298,7 +5298,7 @@
         <w:trPr/>
         <w:tc>
           <w:tcPr>
-            <w:tcW w:w="997" w:type="dxa"/>
+            <w:tcW w:w="996" w:type="dxa"/>
             <w:gridSpan w:val="2"/>
             <w:tcBorders/>
           </w:tcPr>
@@ -5327,7 +5327,7 @@
         </w:tc>
         <w:tc>
           <w:tcPr>
-            <w:tcW w:w="2400" w:type="dxa"/>
+            <w:tcW w:w="2401" w:type="dxa"/>
             <w:tcBorders/>
           </w:tcPr>
           <w:p>
@@ -5386,7 +5386,7 @@
         <w:trPr/>
         <w:tc>
           <w:tcPr>
-            <w:tcW w:w="997" w:type="dxa"/>
+            <w:tcW w:w="996" w:type="dxa"/>
             <w:gridSpan w:val="2"/>
             <w:tcBorders/>
           </w:tcPr>
@@ -5415,7 +5415,7 @@
         </w:tc>
         <w:tc>
           <w:tcPr>
-            <w:tcW w:w="2400" w:type="dxa"/>
+            <w:tcW w:w="2401" w:type="dxa"/>
             <w:tcBorders/>
           </w:tcPr>
           <w:p>
@@ -5474,7 +5474,7 @@
         <w:trPr/>
         <w:tc>
           <w:tcPr>
-            <w:tcW w:w="997" w:type="dxa"/>
+            <w:tcW w:w="996" w:type="dxa"/>
             <w:gridSpan w:val="2"/>
             <w:tcBorders/>
           </w:tcPr>
@@ -5503,7 +5503,7 @@
         </w:tc>
         <w:tc>
           <w:tcPr>
-            <w:tcW w:w="2400" w:type="dxa"/>
+            <w:tcW w:w="2401" w:type="dxa"/>
             <w:tcBorders/>
           </w:tcPr>
           <w:p>
@@ -5562,7 +5562,7 @@
         <w:trPr/>
         <w:tc>
           <w:tcPr>
-            <w:tcW w:w="997" w:type="dxa"/>
+            <w:tcW w:w="996" w:type="dxa"/>
             <w:gridSpan w:val="2"/>
             <w:tcBorders/>
           </w:tcPr>
@@ -5591,7 +5591,7 @@
         </w:tc>
         <w:tc>
           <w:tcPr>
-            <w:tcW w:w="2400" w:type="dxa"/>
+            <w:tcW w:w="2401" w:type="dxa"/>
             <w:tcBorders/>
           </w:tcPr>
           <w:p>
@@ -5650,7 +5650,7 @@
         <w:trPr/>
         <w:tc>
           <w:tcPr>
-            <w:tcW w:w="997" w:type="dxa"/>
+            <w:tcW w:w="996" w:type="dxa"/>
             <w:gridSpan w:val="2"/>
             <w:tcBorders/>
           </w:tcPr>
@@ -5679,7 +5679,7 @@
         </w:tc>
         <w:tc>
           <w:tcPr>
-            <w:tcW w:w="2400" w:type="dxa"/>
+            <w:tcW w:w="2401" w:type="dxa"/>
             <w:tcBorders/>
           </w:tcPr>
           <w:p>
@@ -5771,7 +5771,7 @@
         <w:trPr/>
         <w:tc>
           <w:tcPr>
-            <w:tcW w:w="987" w:type="dxa"/>
+            <w:tcW w:w="986" w:type="dxa"/>
             <w:tcBorders/>
           </w:tcPr>
           <w:p>
@@ -5799,7 +5799,7 @@
         </w:tc>
         <w:tc>
           <w:tcPr>
-            <w:tcW w:w="2410" w:type="dxa"/>
+            <w:tcW w:w="2411" w:type="dxa"/>
             <w:gridSpan w:val="2"/>
             <w:tcBorders/>
           </w:tcPr>
@@ -5859,7 +5859,7 @@
         <w:trPr/>
         <w:tc>
           <w:tcPr>
-            <w:tcW w:w="987" w:type="dxa"/>
+            <w:tcW w:w="986" w:type="dxa"/>
             <w:tcBorders/>
           </w:tcPr>
           <w:p>
@@ -5887,7 +5887,7 @@
         </w:tc>
         <w:tc>
           <w:tcPr>
-            <w:tcW w:w="2410" w:type="dxa"/>
+            <w:tcW w:w="2411" w:type="dxa"/>
             <w:gridSpan w:val="2"/>
             <w:tcBorders/>
           </w:tcPr>
@@ -5947,7 +5947,7 @@
         <w:trPr/>
         <w:tc>
           <w:tcPr>
-            <w:tcW w:w="987" w:type="dxa"/>
+            <w:tcW w:w="986" w:type="dxa"/>
             <w:tcBorders/>
           </w:tcPr>
           <w:p>
@@ -5975,7 +5975,7 @@
         </w:tc>
         <w:tc>
           <w:tcPr>
-            <w:tcW w:w="2410" w:type="dxa"/>
+            <w:tcW w:w="2411" w:type="dxa"/>
             <w:gridSpan w:val="2"/>
             <w:tcBorders/>
           </w:tcPr>
@@ -6035,7 +6035,7 @@
         <w:trPr/>
         <w:tc>
           <w:tcPr>
-            <w:tcW w:w="987" w:type="dxa"/>
+            <w:tcW w:w="986" w:type="dxa"/>
             <w:tcBorders/>
           </w:tcPr>
           <w:p>
@@ -6063,7 +6063,7 @@
         </w:tc>
         <w:tc>
           <w:tcPr>
-            <w:tcW w:w="2410" w:type="dxa"/>
+            <w:tcW w:w="2411" w:type="dxa"/>
             <w:gridSpan w:val="2"/>
             <w:tcBorders/>
           </w:tcPr>
@@ -6123,7 +6123,7 @@
         <w:trPr/>
         <w:tc>
           <w:tcPr>
-            <w:tcW w:w="987" w:type="dxa"/>
+            <w:tcW w:w="986" w:type="dxa"/>
             <w:tcBorders/>
           </w:tcPr>
           <w:p>
@@ -6151,7 +6151,7 @@
         </w:tc>
         <w:tc>
           <w:tcPr>
-            <w:tcW w:w="2410" w:type="dxa"/>
+            <w:tcW w:w="2411" w:type="dxa"/>
             <w:gridSpan w:val="2"/>
             <w:tcBorders/>
           </w:tcPr>
@@ -6211,7 +6211,7 @@
         <w:trPr/>
         <w:tc>
           <w:tcPr>
-            <w:tcW w:w="987" w:type="dxa"/>
+            <w:tcW w:w="986" w:type="dxa"/>
             <w:tcBorders/>
           </w:tcPr>
           <w:p>
@@ -6239,7 +6239,7 @@
         </w:tc>
         <w:tc>
           <w:tcPr>
-            <w:tcW w:w="2410" w:type="dxa"/>
+            <w:tcW w:w="2411" w:type="dxa"/>
             <w:gridSpan w:val="2"/>
             <w:tcBorders/>
           </w:tcPr>
@@ -6299,7 +6299,7 @@
         <w:trPr/>
         <w:tc>
           <w:tcPr>
-            <w:tcW w:w="987" w:type="dxa"/>
+            <w:tcW w:w="986" w:type="dxa"/>
             <w:tcBorders/>
           </w:tcPr>
           <w:p>
@@ -6327,7 +6327,7 @@
         </w:tc>
         <w:tc>
           <w:tcPr>
-            <w:tcW w:w="2410" w:type="dxa"/>
+            <w:tcW w:w="2411" w:type="dxa"/>
             <w:gridSpan w:val="2"/>
             <w:tcBorders/>
           </w:tcPr>
@@ -6387,7 +6387,7 @@
         <w:trPr/>
         <w:tc>
           <w:tcPr>
-            <w:tcW w:w="987" w:type="dxa"/>
+            <w:tcW w:w="986" w:type="dxa"/>
             <w:tcBorders/>
           </w:tcPr>
           <w:p>
@@ -6415,7 +6415,7 @@
         </w:tc>
         <w:tc>
           <w:tcPr>
-            <w:tcW w:w="2410" w:type="dxa"/>
+            <w:tcW w:w="2411" w:type="dxa"/>
             <w:gridSpan w:val="2"/>
             <w:tcBorders/>
           </w:tcPr>
@@ -6508,7 +6508,7 @@
         <w:trPr/>
         <w:tc>
           <w:tcPr>
-            <w:tcW w:w="987" w:type="dxa"/>
+            <w:tcW w:w="986" w:type="dxa"/>
             <w:tcBorders/>
           </w:tcPr>
           <w:p>
@@ -6536,7 +6536,7 @@
         </w:tc>
         <w:tc>
           <w:tcPr>
-            <w:tcW w:w="2410" w:type="dxa"/>
+            <w:tcW w:w="2411" w:type="dxa"/>
             <w:gridSpan w:val="2"/>
             <w:tcBorders/>
           </w:tcPr>
@@ -6596,7 +6596,7 @@
         <w:trPr/>
         <w:tc>
           <w:tcPr>
-            <w:tcW w:w="987" w:type="dxa"/>
+            <w:tcW w:w="986" w:type="dxa"/>
             <w:tcBorders/>
           </w:tcPr>
           <w:p>
@@ -6625,7 +6625,7 @@
         </w:tc>
         <w:tc>
           <w:tcPr>
-            <w:tcW w:w="2410" w:type="dxa"/>
+            <w:tcW w:w="2411" w:type="dxa"/>
             <w:gridSpan w:val="2"/>
             <w:tcBorders/>
           </w:tcPr>
@@ -6687,7 +6687,7 @@
         <w:trPr/>
         <w:tc>
           <w:tcPr>
-            <w:tcW w:w="987" w:type="dxa"/>
+            <w:tcW w:w="986" w:type="dxa"/>
             <w:tcBorders/>
           </w:tcPr>
           <w:p>
@@ -6715,7 +6715,7 @@
         </w:tc>
         <w:tc>
           <w:tcPr>
-            <w:tcW w:w="2410" w:type="dxa"/>
+            <w:tcW w:w="2411" w:type="dxa"/>
             <w:gridSpan w:val="2"/>
             <w:tcBorders/>
           </w:tcPr>
@@ -6775,7 +6775,7 @@
         <w:trPr/>
         <w:tc>
           <w:tcPr>
-            <w:tcW w:w="987" w:type="dxa"/>
+            <w:tcW w:w="986" w:type="dxa"/>
             <w:tcBorders/>
           </w:tcPr>
           <w:p>
@@ -6803,7 +6803,7 @@
         </w:tc>
         <w:tc>
           <w:tcPr>
-            <w:tcW w:w="2410" w:type="dxa"/>
+            <w:tcW w:w="2411" w:type="dxa"/>
             <w:gridSpan w:val="2"/>
             <w:tcBorders/>
           </w:tcPr>
@@ -6863,7 +6863,7 @@
         <w:trPr/>
         <w:tc>
           <w:tcPr>
-            <w:tcW w:w="987" w:type="dxa"/>
+            <w:tcW w:w="986" w:type="dxa"/>
             <w:tcBorders/>
           </w:tcPr>
           <w:p>
@@ -6891,7 +6891,7 @@
         </w:tc>
         <w:tc>
           <w:tcPr>
-            <w:tcW w:w="2410" w:type="dxa"/>
+            <w:tcW w:w="2411" w:type="dxa"/>
             <w:gridSpan w:val="2"/>
             <w:tcBorders/>
           </w:tcPr>
@@ -6996,7 +6996,7 @@
         <w:trPr/>
         <w:tc>
           <w:tcPr>
-            <w:tcW w:w="987" w:type="dxa"/>
+            <w:tcW w:w="986" w:type="dxa"/>
             <w:tcBorders/>
           </w:tcPr>
           <w:p>
@@ -7024,7 +7024,7 @@
         </w:tc>
         <w:tc>
           <w:tcPr>
-            <w:tcW w:w="2410" w:type="dxa"/>
+            <w:tcW w:w="2411" w:type="dxa"/>
             <w:gridSpan w:val="2"/>
             <w:tcBorders/>
           </w:tcPr>
@@ -7084,7 +7084,7 @@
         <w:trPr/>
         <w:tc>
           <w:tcPr>
-            <w:tcW w:w="987" w:type="dxa"/>
+            <w:tcW w:w="986" w:type="dxa"/>
             <w:tcBorders/>
           </w:tcPr>
           <w:p>
@@ -7112,7 +7112,7 @@
         </w:tc>
         <w:tc>
           <w:tcPr>
-            <w:tcW w:w="2410" w:type="dxa"/>
+            <w:tcW w:w="2411" w:type="dxa"/>
             <w:gridSpan w:val="2"/>
             <w:tcBorders/>
           </w:tcPr>
@@ -7217,7 +7217,7 @@
         <w:trPr/>
         <w:tc>
           <w:tcPr>
-            <w:tcW w:w="987" w:type="dxa"/>
+            <w:tcW w:w="986" w:type="dxa"/>
             <w:tcBorders/>
           </w:tcPr>
           <w:p>
@@ -7245,7 +7245,7 @@
         </w:tc>
         <w:tc>
           <w:tcPr>
-            <w:tcW w:w="2410" w:type="dxa"/>
+            <w:tcW w:w="2411" w:type="dxa"/>
             <w:gridSpan w:val="2"/>
             <w:tcBorders/>
           </w:tcPr>
@@ -7350,7 +7350,7 @@
         <w:trPr/>
         <w:tc>
           <w:tcPr>
-            <w:tcW w:w="987" w:type="dxa"/>
+            <w:tcW w:w="986" w:type="dxa"/>
             <w:tcBorders/>
           </w:tcPr>
           <w:p>
@@ -7378,7 +7378,7 @@
         </w:tc>
         <w:tc>
           <w:tcPr>
-            <w:tcW w:w="2410" w:type="dxa"/>
+            <w:tcW w:w="2411" w:type="dxa"/>
             <w:gridSpan w:val="2"/>
             <w:tcBorders/>
           </w:tcPr>
@@ -7438,7 +7438,7 @@
         <w:trPr/>
         <w:tc>
           <w:tcPr>
-            <w:tcW w:w="987" w:type="dxa"/>
+            <w:tcW w:w="986" w:type="dxa"/>
             <w:tcBorders/>
           </w:tcPr>
           <w:p>
@@ -7466,7 +7466,7 @@
         </w:tc>
         <w:tc>
           <w:tcPr>
-            <w:tcW w:w="2410" w:type="dxa"/>
+            <w:tcW w:w="2411" w:type="dxa"/>
             <w:gridSpan w:val="2"/>
             <w:tcBorders/>
           </w:tcPr>
@@ -7526,7 +7526,7 @@
         <w:trPr/>
         <w:tc>
           <w:tcPr>
-            <w:tcW w:w="987" w:type="dxa"/>
+            <w:tcW w:w="986" w:type="dxa"/>
             <w:tcBorders/>
           </w:tcPr>
           <w:p>
@@ -7554,7 +7554,7 @@
         </w:tc>
         <w:tc>
           <w:tcPr>
-            <w:tcW w:w="2410" w:type="dxa"/>
+            <w:tcW w:w="2411" w:type="dxa"/>
             <w:gridSpan w:val="2"/>
             <w:tcBorders/>
           </w:tcPr>
@@ -7659,7 +7659,7 @@
         <w:trPr/>
         <w:tc>
           <w:tcPr>
-            <w:tcW w:w="987" w:type="dxa"/>
+            <w:tcW w:w="986" w:type="dxa"/>
             <w:tcBorders/>
           </w:tcPr>
           <w:p>
@@ -7687,7 +7687,7 @@
         </w:tc>
         <w:tc>
           <w:tcPr>
-            <w:tcW w:w="2410" w:type="dxa"/>
+            <w:tcW w:w="2411" w:type="dxa"/>
             <w:gridSpan w:val="2"/>
             <w:tcBorders/>
           </w:tcPr>
@@ -7747,7 +7747,7 @@
         <w:trPr/>
         <w:tc>
           <w:tcPr>
-            <w:tcW w:w="987" w:type="dxa"/>
+            <w:tcW w:w="986" w:type="dxa"/>
             <w:tcBorders/>
           </w:tcPr>
           <w:p>
@@ -7775,7 +7775,7 @@
         </w:tc>
         <w:tc>
           <w:tcPr>
-            <w:tcW w:w="2410" w:type="dxa"/>
+            <w:tcW w:w="2411" w:type="dxa"/>
             <w:gridSpan w:val="2"/>
             <w:tcBorders/>
           </w:tcPr>
@@ -7835,7 +7835,7 @@
         <w:trPr/>
         <w:tc>
           <w:tcPr>
-            <w:tcW w:w="987" w:type="dxa"/>
+            <w:tcW w:w="986" w:type="dxa"/>
             <w:tcBorders/>
           </w:tcPr>
           <w:p>
@@ -7863,7 +7863,7 @@
         </w:tc>
         <w:tc>
           <w:tcPr>
-            <w:tcW w:w="2410" w:type="dxa"/>
+            <w:tcW w:w="2411" w:type="dxa"/>
             <w:gridSpan w:val="2"/>
             <w:tcBorders/>
           </w:tcPr>
@@ -7923,7 +7923,7 @@
         <w:trPr/>
         <w:tc>
           <w:tcPr>
-            <w:tcW w:w="987" w:type="dxa"/>
+            <w:tcW w:w="986" w:type="dxa"/>
             <w:tcBorders/>
           </w:tcPr>
           <w:p>
@@ -7951,7 +7951,7 @@
         </w:tc>
         <w:tc>
           <w:tcPr>
-            <w:tcW w:w="2410" w:type="dxa"/>
+            <w:tcW w:w="2411" w:type="dxa"/>
             <w:gridSpan w:val="2"/>
             <w:tcBorders/>
           </w:tcPr>
@@ -8011,7 +8011,7 @@
         <w:trPr/>
         <w:tc>
           <w:tcPr>
-            <w:tcW w:w="987" w:type="dxa"/>
+            <w:tcW w:w="986" w:type="dxa"/>
             <w:tcBorders/>
           </w:tcPr>
           <w:p>
@@ -8039,7 +8039,7 @@
         </w:tc>
         <w:tc>
           <w:tcPr>
-            <w:tcW w:w="2410" w:type="dxa"/>
+            <w:tcW w:w="2411" w:type="dxa"/>
             <w:gridSpan w:val="2"/>
             <w:tcBorders/>
           </w:tcPr>
@@ -8132,7 +8132,7 @@
         <w:trPr/>
         <w:tc>
           <w:tcPr>
-            <w:tcW w:w="987" w:type="dxa"/>
+            <w:tcW w:w="986" w:type="dxa"/>
             <w:tcBorders/>
           </w:tcPr>
           <w:p>
@@ -8160,7 +8160,7 @@
         </w:tc>
         <w:tc>
           <w:tcPr>
-            <w:tcW w:w="2410" w:type="dxa"/>
+            <w:tcW w:w="2411" w:type="dxa"/>
             <w:gridSpan w:val="2"/>
             <w:tcBorders/>
           </w:tcPr>
@@ -8220,7 +8220,7 @@
         <w:trPr/>
         <w:tc>
           <w:tcPr>
-            <w:tcW w:w="987" w:type="dxa"/>
+            <w:tcW w:w="986" w:type="dxa"/>
             <w:tcBorders/>
           </w:tcPr>
           <w:p>
@@ -8248,7 +8248,7 @@
         </w:tc>
         <w:tc>
           <w:tcPr>
-            <w:tcW w:w="2410" w:type="dxa"/>
+            <w:tcW w:w="2411" w:type="dxa"/>
             <w:gridSpan w:val="2"/>
             <w:tcBorders/>
           </w:tcPr>
@@ -8308,7 +8308,7 @@
         <w:trPr/>
         <w:tc>
           <w:tcPr>
-            <w:tcW w:w="987" w:type="dxa"/>
+            <w:tcW w:w="986" w:type="dxa"/>
             <w:tcBorders/>
           </w:tcPr>
           <w:p>
@@ -8336,7 +8336,7 @@
         </w:tc>
         <w:tc>
           <w:tcPr>
-            <w:tcW w:w="2410" w:type="dxa"/>
+            <w:tcW w:w="2411" w:type="dxa"/>
             <w:gridSpan w:val="2"/>
             <w:tcBorders/>
           </w:tcPr>
@@ -8396,7 +8396,7 @@
         <w:trPr/>
         <w:tc>
           <w:tcPr>
-            <w:tcW w:w="987" w:type="dxa"/>
+            <w:tcW w:w="986" w:type="dxa"/>
             <w:tcBorders/>
           </w:tcPr>
           <w:p>
@@ -8424,7 +8424,7 @@
         </w:tc>
         <w:tc>
           <w:tcPr>
-            <w:tcW w:w="2410" w:type="dxa"/>
+            <w:tcW w:w="2411" w:type="dxa"/>
             <w:gridSpan w:val="2"/>
             <w:tcBorders/>
           </w:tcPr>
@@ -8484,7 +8484,7 @@
         <w:trPr/>
         <w:tc>
           <w:tcPr>
-            <w:tcW w:w="987" w:type="dxa"/>
+            <w:tcW w:w="986" w:type="dxa"/>
             <w:tcBorders/>
           </w:tcPr>
           <w:p>
@@ -8512,7 +8512,7 @@
         </w:tc>
         <w:tc>
           <w:tcPr>
-            <w:tcW w:w="2410" w:type="dxa"/>
+            <w:tcW w:w="2411" w:type="dxa"/>
             <w:gridSpan w:val="2"/>
             <w:tcBorders/>
           </w:tcPr>
@@ -8616,7 +8616,7 @@
         <w:docPartGallery w:val="Page Numbers (Bottom of Page)"/>
         <w:docPartUnique w:val="true"/>
       </w:docPartObj>
-      <w:id w:val="11265273"/>
+      <w:id w:val="1242704188"/>
     </w:sdtPr>
     <w:sdtContent>
       <w:p>

</xml_diff>

<commit_message>
arrumando formatação e remoção de itens no carrinho
</commit_message>
<xml_diff>
--- a/docs/Documento_Requisitos.docx
+++ b/docs/Documento_Requisitos.docx
@@ -316,7 +316,7 @@
         <w:gridCol w:w="943"/>
         <w:gridCol w:w="989"/>
         <w:gridCol w:w="3691"/>
-        <w:gridCol w:w="3586"/>
+        <w:gridCol w:w="3585"/>
       </w:tblGrid>
       <w:tr>
         <w:trPr/>
@@ -424,7 +424,7 @@
         </w:tc>
         <w:tc>
           <w:tcPr>
-            <w:tcW w:w="3586" w:type="dxa"/>
+            <w:tcW w:w="3585" w:type="dxa"/>
             <w:tcBorders>
               <w:top w:val="single" w:sz="4" w:space="0" w:color="BFBFBF"/>
               <w:left w:val="single" w:sz="4" w:space="0" w:color="BFBFBF"/>
@@ -547,7 +547,7 @@
         </w:tc>
         <w:tc>
           <w:tcPr>
-            <w:tcW w:w="3586" w:type="dxa"/>
+            <w:tcW w:w="3585" w:type="dxa"/>
             <w:tcBorders>
               <w:top w:val="single" w:sz="4" w:space="0" w:color="BFBFBF"/>
               <w:left w:val="single" w:sz="4" w:space="0" w:color="BFBFBF"/>
@@ -664,7 +664,7 @@
         </w:tc>
         <w:tc>
           <w:tcPr>
-            <w:tcW w:w="3586" w:type="dxa"/>
+            <w:tcW w:w="3585" w:type="dxa"/>
             <w:tcBorders>
               <w:top w:val="single" w:sz="4" w:space="0" w:color="BFBFBF"/>
               <w:left w:val="single" w:sz="4" w:space="0" w:color="BFBFBF"/>
@@ -781,7 +781,7 @@
         </w:tc>
         <w:tc>
           <w:tcPr>
-            <w:tcW w:w="3586" w:type="dxa"/>
+            <w:tcW w:w="3585" w:type="dxa"/>
             <w:tcBorders>
               <w:top w:val="single" w:sz="4" w:space="0" w:color="BFBFBF"/>
               <w:left w:val="single" w:sz="4" w:space="0" w:color="BFBFBF"/>
@@ -898,7 +898,7 @@
         </w:tc>
         <w:tc>
           <w:tcPr>
-            <w:tcW w:w="3586" w:type="dxa"/>
+            <w:tcW w:w="3585" w:type="dxa"/>
             <w:tcBorders>
               <w:top w:val="single" w:sz="4" w:space="0" w:color="BFBFBF"/>
               <w:left w:val="single" w:sz="4" w:space="0" w:color="BFBFBF"/>
@@ -954,7 +954,7 @@
         <w:keepNext w:val="true"/>
         <w:numPr>
           <w:ilvl w:val="0"/>
-          <w:numId w:val="2"/>
+          <w:numId w:val="1"/>
         </w:numPr>
         <w:tabs>
           <w:tab w:val="clear" w:pos="720"/>
@@ -1000,8 +1000,8 @@
         </w:tblCellMar>
       </w:tblPr>
       <w:tblGrid>
-        <w:gridCol w:w="1130"/>
-        <w:gridCol w:w="2270"/>
+        <w:gridCol w:w="1129"/>
+        <w:gridCol w:w="2271"/>
         <w:gridCol w:w="5772"/>
       </w:tblGrid>
       <w:tr>
@@ -1010,7 +1010,7 @@
         </w:trPr>
         <w:tc>
           <w:tcPr>
-            <w:tcW w:w="1130" w:type="dxa"/>
+            <w:tcW w:w="1129" w:type="dxa"/>
             <w:tcBorders>
               <w:top w:val="single" w:sz="4" w:space="0" w:color="BFBFBF"/>
               <w:left w:val="single" w:sz="4" w:space="0" w:color="BFBFBF"/>
@@ -1048,7 +1048,7 @@
         </w:tc>
         <w:tc>
           <w:tcPr>
-            <w:tcW w:w="2270" w:type="dxa"/>
+            <w:tcW w:w="2271" w:type="dxa"/>
             <w:tcBorders>
               <w:top w:val="single" w:sz="4" w:space="0" w:color="BFBFBF"/>
               <w:left w:val="single" w:sz="4" w:space="0" w:color="BFBFBF"/>
@@ -1168,7 +1168,7 @@
         <w:trPr/>
         <w:tc>
           <w:tcPr>
-            <w:tcW w:w="1130" w:type="dxa"/>
+            <w:tcW w:w="1129" w:type="dxa"/>
             <w:tcBorders>
               <w:top w:val="single" w:sz="4" w:space="0" w:color="BFBFBF"/>
               <w:left w:val="single" w:sz="4" w:space="0" w:color="BFBFBF"/>
@@ -1199,7 +1199,7 @@
         </w:tc>
         <w:tc>
           <w:tcPr>
-            <w:tcW w:w="2270" w:type="dxa"/>
+            <w:tcW w:w="2271" w:type="dxa"/>
             <w:tcBorders>
               <w:top w:val="single" w:sz="4" w:space="0" w:color="BFBFBF"/>
               <w:left w:val="single" w:sz="4" w:space="0" w:color="BFBFBF"/>
@@ -1268,7 +1268,7 @@
         <w:trPr/>
         <w:tc>
           <w:tcPr>
-            <w:tcW w:w="1130" w:type="dxa"/>
+            <w:tcW w:w="1129" w:type="dxa"/>
             <w:tcBorders>
               <w:top w:val="single" w:sz="4" w:space="0" w:color="BFBFBF"/>
               <w:left w:val="single" w:sz="4" w:space="0" w:color="BFBFBF"/>
@@ -1303,7 +1303,7 @@
         </w:tc>
         <w:tc>
           <w:tcPr>
-            <w:tcW w:w="2270" w:type="dxa"/>
+            <w:tcW w:w="2271" w:type="dxa"/>
             <w:tcBorders>
               <w:top w:val="single" w:sz="4" w:space="0" w:color="BFBFBF"/>
               <w:left w:val="single" w:sz="4" w:space="0" w:color="BFBFBF"/>
@@ -1376,7 +1376,7 @@
         <w:trPr/>
         <w:tc>
           <w:tcPr>
-            <w:tcW w:w="1130" w:type="dxa"/>
+            <w:tcW w:w="1129" w:type="dxa"/>
             <w:tcBorders>
               <w:top w:val="single" w:sz="4" w:space="0" w:color="BFBFBF"/>
               <w:left w:val="single" w:sz="4" w:space="0" w:color="BFBFBF"/>
@@ -1411,7 +1411,7 @@
         </w:tc>
         <w:tc>
           <w:tcPr>
-            <w:tcW w:w="2270" w:type="dxa"/>
+            <w:tcW w:w="2271" w:type="dxa"/>
             <w:tcBorders>
               <w:top w:val="single" w:sz="4" w:space="0" w:color="BFBFBF"/>
               <w:left w:val="single" w:sz="4" w:space="0" w:color="BFBFBF"/>
@@ -1484,7 +1484,7 @@
         <w:trPr/>
         <w:tc>
           <w:tcPr>
-            <w:tcW w:w="1130" w:type="dxa"/>
+            <w:tcW w:w="1129" w:type="dxa"/>
             <w:tcBorders>
               <w:top w:val="single" w:sz="4" w:space="0" w:color="BFBFBF"/>
               <w:left w:val="single" w:sz="4" w:space="0" w:color="BFBFBF"/>
@@ -1519,7 +1519,7 @@
         </w:tc>
         <w:tc>
           <w:tcPr>
-            <w:tcW w:w="2270" w:type="dxa"/>
+            <w:tcW w:w="2271" w:type="dxa"/>
             <w:tcBorders>
               <w:top w:val="single" w:sz="4" w:space="0" w:color="BFBFBF"/>
               <w:left w:val="single" w:sz="4" w:space="0" w:color="BFBFBF"/>
@@ -1592,7 +1592,7 @@
         <w:trPr/>
         <w:tc>
           <w:tcPr>
-            <w:tcW w:w="1130" w:type="dxa"/>
+            <w:tcW w:w="1129" w:type="dxa"/>
             <w:tcBorders>
               <w:top w:val="single" w:sz="4" w:space="0" w:color="BFBFBF"/>
               <w:left w:val="single" w:sz="4" w:space="0" w:color="BFBFBF"/>
@@ -1627,7 +1627,7 @@
         </w:tc>
         <w:tc>
           <w:tcPr>
-            <w:tcW w:w="2270" w:type="dxa"/>
+            <w:tcW w:w="2271" w:type="dxa"/>
             <w:tcBorders>
               <w:top w:val="single" w:sz="4" w:space="0" w:color="BFBFBF"/>
               <w:left w:val="single" w:sz="4" w:space="0" w:color="BFBFBF"/>
@@ -1724,7 +1724,7 @@
         <w:trPr/>
         <w:tc>
           <w:tcPr>
-            <w:tcW w:w="1130" w:type="dxa"/>
+            <w:tcW w:w="1129" w:type="dxa"/>
             <w:tcBorders>
               <w:top w:val="single" w:sz="4" w:space="0" w:color="BFBFBF"/>
               <w:left w:val="single" w:sz="4" w:space="0" w:color="BFBFBF"/>
@@ -1759,7 +1759,7 @@
         </w:tc>
         <w:tc>
           <w:tcPr>
-            <w:tcW w:w="2270" w:type="dxa"/>
+            <w:tcW w:w="2271" w:type="dxa"/>
             <w:tcBorders>
               <w:top w:val="single" w:sz="4" w:space="0" w:color="BFBFBF"/>
               <w:left w:val="single" w:sz="4" w:space="0" w:color="BFBFBF"/>
@@ -1873,7 +1873,7 @@
         <w:trPr/>
         <w:tc>
           <w:tcPr>
-            <w:tcW w:w="1130" w:type="dxa"/>
+            <w:tcW w:w="1129" w:type="dxa"/>
             <w:tcBorders>
               <w:top w:val="single" w:sz="4" w:space="0" w:color="BFBFBF"/>
               <w:left w:val="single" w:sz="4" w:space="0" w:color="BFBFBF"/>
@@ -1904,7 +1904,7 @@
         </w:tc>
         <w:tc>
           <w:tcPr>
-            <w:tcW w:w="2270" w:type="dxa"/>
+            <w:tcW w:w="2271" w:type="dxa"/>
             <w:tcBorders>
               <w:top w:val="single" w:sz="4" w:space="0" w:color="BFBFBF"/>
               <w:left w:val="single" w:sz="4" w:space="0" w:color="BFBFBF"/>
@@ -1973,7 +1973,7 @@
         <w:trPr/>
         <w:tc>
           <w:tcPr>
-            <w:tcW w:w="1130" w:type="dxa"/>
+            <w:tcW w:w="1129" w:type="dxa"/>
             <w:tcBorders>
               <w:top w:val="single" w:sz="4" w:space="0" w:color="BFBFBF"/>
               <w:left w:val="single" w:sz="4" w:space="0" w:color="BFBFBF"/>
@@ -2004,7 +2004,7 @@
         </w:tc>
         <w:tc>
           <w:tcPr>
-            <w:tcW w:w="2270" w:type="dxa"/>
+            <w:tcW w:w="2271" w:type="dxa"/>
             <w:tcBorders>
               <w:top w:val="single" w:sz="4" w:space="0" w:color="BFBFBF"/>
               <w:left w:val="single" w:sz="4" w:space="0" w:color="BFBFBF"/>
@@ -2073,7 +2073,7 @@
         <w:trPr/>
         <w:tc>
           <w:tcPr>
-            <w:tcW w:w="1130" w:type="dxa"/>
+            <w:tcW w:w="1129" w:type="dxa"/>
             <w:tcBorders>
               <w:top w:val="single" w:sz="4" w:space="0" w:color="BFBFBF"/>
               <w:left w:val="single" w:sz="4" w:space="0" w:color="BFBFBF"/>
@@ -2104,7 +2104,7 @@
         </w:tc>
         <w:tc>
           <w:tcPr>
-            <w:tcW w:w="2270" w:type="dxa"/>
+            <w:tcW w:w="2271" w:type="dxa"/>
             <w:tcBorders>
               <w:top w:val="single" w:sz="4" w:space="0" w:color="BFBFBF"/>
               <w:left w:val="single" w:sz="4" w:space="0" w:color="BFBFBF"/>
@@ -2177,7 +2177,7 @@
         <w:trPr/>
         <w:tc>
           <w:tcPr>
-            <w:tcW w:w="1130" w:type="dxa"/>
+            <w:tcW w:w="1129" w:type="dxa"/>
             <w:tcBorders>
               <w:top w:val="single" w:sz="4" w:space="0" w:color="BFBFBF"/>
               <w:left w:val="single" w:sz="4" w:space="0" w:color="BFBFBF"/>
@@ -2208,7 +2208,7 @@
         </w:tc>
         <w:tc>
           <w:tcPr>
-            <w:tcW w:w="2270" w:type="dxa"/>
+            <w:tcW w:w="2271" w:type="dxa"/>
             <w:tcBorders>
               <w:top w:val="single" w:sz="4" w:space="0" w:color="BFBFBF"/>
               <w:left w:val="single" w:sz="4" w:space="0" w:color="BFBFBF"/>
@@ -2281,7 +2281,7 @@
         <w:trPr/>
         <w:tc>
           <w:tcPr>
-            <w:tcW w:w="1130" w:type="dxa"/>
+            <w:tcW w:w="1129" w:type="dxa"/>
             <w:tcBorders>
               <w:top w:val="single" w:sz="4" w:space="0" w:color="BFBFBF"/>
               <w:left w:val="single" w:sz="4" w:space="0" w:color="BFBFBF"/>
@@ -2312,7 +2312,7 @@
         </w:tc>
         <w:tc>
           <w:tcPr>
-            <w:tcW w:w="2270" w:type="dxa"/>
+            <w:tcW w:w="2271" w:type="dxa"/>
             <w:tcBorders>
               <w:top w:val="single" w:sz="4" w:space="0" w:color="BFBFBF"/>
               <w:left w:val="single" w:sz="4" w:space="0" w:color="BFBFBF"/>
@@ -2381,7 +2381,7 @@
         <w:trPr/>
         <w:tc>
           <w:tcPr>
-            <w:tcW w:w="1130" w:type="dxa"/>
+            <w:tcW w:w="1129" w:type="dxa"/>
             <w:tcBorders>
               <w:top w:val="single" w:sz="4" w:space="0" w:color="BFBFBF"/>
               <w:left w:val="single" w:sz="4" w:space="0" w:color="BFBFBF"/>
@@ -2412,7 +2412,7 @@
         </w:tc>
         <w:tc>
           <w:tcPr>
-            <w:tcW w:w="2270" w:type="dxa"/>
+            <w:tcW w:w="2271" w:type="dxa"/>
             <w:tcBorders>
               <w:top w:val="single" w:sz="4" w:space="0" w:color="BFBFBF"/>
               <w:left w:val="single" w:sz="4" w:space="0" w:color="BFBFBF"/>
@@ -2481,7 +2481,7 @@
         <w:trPr/>
         <w:tc>
           <w:tcPr>
-            <w:tcW w:w="1130" w:type="dxa"/>
+            <w:tcW w:w="1129" w:type="dxa"/>
             <w:tcBorders>
               <w:top w:val="single" w:sz="4" w:space="0" w:color="BFBFBF"/>
               <w:left w:val="single" w:sz="4" w:space="0" w:color="BFBFBF"/>
@@ -2512,7 +2512,7 @@
         </w:tc>
         <w:tc>
           <w:tcPr>
-            <w:tcW w:w="2270" w:type="dxa"/>
+            <w:tcW w:w="2271" w:type="dxa"/>
             <w:tcBorders>
               <w:top w:val="single" w:sz="4" w:space="0" w:color="BFBFBF"/>
               <w:left w:val="single" w:sz="4" w:space="0" w:color="BFBFBF"/>
@@ -2581,7 +2581,7 @@
         <w:trPr/>
         <w:tc>
           <w:tcPr>
-            <w:tcW w:w="1130" w:type="dxa"/>
+            <w:tcW w:w="1129" w:type="dxa"/>
             <w:tcBorders>
               <w:top w:val="single" w:sz="4" w:space="0" w:color="BFBFBF"/>
               <w:left w:val="single" w:sz="4" w:space="0" w:color="BFBFBF"/>
@@ -2612,7 +2612,7 @@
         </w:tc>
         <w:tc>
           <w:tcPr>
-            <w:tcW w:w="2270" w:type="dxa"/>
+            <w:tcW w:w="2271" w:type="dxa"/>
             <w:tcBorders>
               <w:top w:val="single" w:sz="4" w:space="0" w:color="BFBFBF"/>
               <w:left w:val="single" w:sz="4" w:space="0" w:color="BFBFBF"/>
@@ -2721,30 +2721,31 @@
         <w:trPr/>
         <w:tc>
           <w:tcPr>
-            <w:tcW w:w="1130" w:type="dxa"/>
-            <w:tcBorders>
-              <w:top w:val="single" w:sz="4" w:space="0" w:color="BFBFBF"/>
-              <w:left w:val="single" w:sz="4" w:space="0" w:color="BFBFBF"/>
-              <w:bottom w:val="single" w:sz="4" w:space="0" w:color="BFBFBF"/>
-              <w:right w:val="single" w:sz="4" w:space="0" w:color="BFBFBF"/>
-            </w:tcBorders>
-          </w:tcPr>
-          <w:p>
-            <w:pPr>
-              <w:pStyle w:val="Normal"/>
-              <w:widowControl w:val="false"/>
-              <w:suppressAutoHyphens w:val="true"/>
-              <w:rPr>
-                <w:color w:val="000000"/>
-                <w:sz w:val="20"/>
-                <w:szCs w:val="20"/>
-              </w:rPr>
-            </w:pPr>
-            <w:r>
-              <w:rPr>
-                <w:color w:val="000000"/>
-                <w:sz w:val="20"/>
-                <w:szCs w:val="20"/>
+            <w:tcW w:w="1129" w:type="dxa"/>
+            <w:tcBorders>
+              <w:top w:val="single" w:sz="4" w:space="0" w:color="BFBFBF"/>
+              <w:left w:val="single" w:sz="4" w:space="0" w:color="BFBFBF"/>
+              <w:bottom w:val="single" w:sz="4" w:space="0" w:color="BFBFBF"/>
+              <w:right w:val="single" w:sz="4" w:space="0" w:color="BFBFBF"/>
+            </w:tcBorders>
+          </w:tcPr>
+          <w:p>
+            <w:pPr>
+              <w:pStyle w:val="Normal"/>
+              <w:widowControl w:val="false"/>
+              <w:suppressAutoHyphens w:val="true"/>
+              <w:rPr>
+                <w:color w:val="00A933"/>
+                <w:highlight w:val="none"/>
+                <w:shd w:fill="auto" w:val="clear"/>
+              </w:rPr>
+            </w:pPr>
+            <w:r>
+              <w:rPr>
+                <w:color w:val="00A933"/>
+                <w:sz w:val="20"/>
+                <w:szCs w:val="20"/>
+                <w:shd w:fill="auto" w:val="clear"/>
               </w:rPr>
               <w:t>RF0031</w:t>
             </w:r>
@@ -2752,30 +2753,31 @@
         </w:tc>
         <w:tc>
           <w:tcPr>
-            <w:tcW w:w="2270" w:type="dxa"/>
-            <w:tcBorders>
-              <w:top w:val="single" w:sz="4" w:space="0" w:color="BFBFBF"/>
-              <w:left w:val="single" w:sz="4" w:space="0" w:color="BFBFBF"/>
-              <w:bottom w:val="single" w:sz="4" w:space="0" w:color="BFBFBF"/>
-              <w:right w:val="single" w:sz="4" w:space="0" w:color="BFBFBF"/>
-            </w:tcBorders>
-          </w:tcPr>
-          <w:p>
-            <w:pPr>
-              <w:pStyle w:val="Normal"/>
-              <w:widowControl w:val="false"/>
-              <w:suppressAutoHyphens w:val="true"/>
-              <w:rPr>
-                <w:color w:val="000000"/>
-                <w:sz w:val="20"/>
-                <w:szCs w:val="20"/>
-              </w:rPr>
-            </w:pPr>
-            <w:r>
-              <w:rPr>
-                <w:color w:val="000000"/>
-                <w:sz w:val="20"/>
-                <w:szCs w:val="20"/>
+            <w:tcW w:w="2271" w:type="dxa"/>
+            <w:tcBorders>
+              <w:top w:val="single" w:sz="4" w:space="0" w:color="BFBFBF"/>
+              <w:left w:val="single" w:sz="4" w:space="0" w:color="BFBFBF"/>
+              <w:bottom w:val="single" w:sz="4" w:space="0" w:color="BFBFBF"/>
+              <w:right w:val="single" w:sz="4" w:space="0" w:color="BFBFBF"/>
+            </w:tcBorders>
+          </w:tcPr>
+          <w:p>
+            <w:pPr>
+              <w:pStyle w:val="Normal"/>
+              <w:widowControl w:val="false"/>
+              <w:suppressAutoHyphens w:val="true"/>
+              <w:rPr>
+                <w:color w:val="00A933"/>
+                <w:highlight w:val="none"/>
+                <w:shd w:fill="auto" w:val="clear"/>
+              </w:rPr>
+            </w:pPr>
+            <w:r>
+              <w:rPr>
+                <w:color w:val="00A933"/>
+                <w:sz w:val="20"/>
+                <w:szCs w:val="20"/>
+                <w:shd w:fill="auto" w:val="clear"/>
               </w:rPr>
               <w:t>Gerenciar carrinho de compra</w:t>
             </w:r>
@@ -2801,16 +2803,17 @@
               </w:tabs>
               <w:suppressAutoHyphens w:val="true"/>
               <w:rPr>
-                <w:color w:val="000000"/>
-                <w:sz w:val="20"/>
-                <w:szCs w:val="20"/>
-              </w:rPr>
-            </w:pPr>
-            <w:r>
-              <w:rPr>
-                <w:color w:val="000000"/>
-                <w:sz w:val="20"/>
-                <w:szCs w:val="20"/>
+                <w:color w:val="00A933"/>
+                <w:highlight w:val="none"/>
+                <w:shd w:fill="auto" w:val="clear"/>
+              </w:rPr>
+            </w:pPr>
+            <w:r>
+              <w:rPr>
+                <w:color w:val="00A933"/>
+                <w:sz w:val="20"/>
+                <w:szCs w:val="20"/>
+                <w:shd w:fill="auto" w:val="clear"/>
               </w:rPr>
               <w:t>O sistema deve permitir que produtos sejam colocados em um repositório temporário para futura compra (carrinho de compra). Deve ser possível adicionar, alterar e excluir itens de compra no carrinho. Também deve ser possível visualizar os itens no carrinho.</w:t>
             </w:r>
@@ -2821,28 +2824,26 @@
         <w:trPr/>
         <w:tc>
           <w:tcPr>
-            <w:tcW w:w="1130" w:type="dxa"/>
-            <w:tcBorders>
-              <w:top w:val="single" w:sz="4" w:space="0" w:color="BFBFBF"/>
-              <w:left w:val="single" w:sz="4" w:space="0" w:color="BFBFBF"/>
-              <w:bottom w:val="single" w:sz="4" w:space="0" w:color="BFBFBF"/>
-              <w:right w:val="single" w:sz="4" w:space="0" w:color="BFBFBF"/>
-            </w:tcBorders>
-          </w:tcPr>
-          <w:p>
-            <w:pPr>
-              <w:pStyle w:val="Normal"/>
-              <w:widowControl w:val="false"/>
-              <w:suppressAutoHyphens w:val="true"/>
-              <w:rPr>
-                <w:color w:val="000000"/>
-                <w:sz w:val="20"/>
-                <w:szCs w:val="20"/>
-              </w:rPr>
-            </w:pPr>
-            <w:r>
-              <w:rPr>
-                <w:color w:val="000000"/>
+            <w:tcW w:w="1129" w:type="dxa"/>
+            <w:tcBorders>
+              <w:top w:val="single" w:sz="4" w:space="0" w:color="BFBFBF"/>
+              <w:left w:val="single" w:sz="4" w:space="0" w:color="BFBFBF"/>
+              <w:bottom w:val="single" w:sz="4" w:space="0" w:color="BFBFBF"/>
+              <w:right w:val="single" w:sz="4" w:space="0" w:color="BFBFBF"/>
+            </w:tcBorders>
+          </w:tcPr>
+          <w:p>
+            <w:pPr>
+              <w:pStyle w:val="Normal"/>
+              <w:widowControl w:val="false"/>
+              <w:suppressAutoHyphens w:val="true"/>
+              <w:rPr>
+                <w:color w:val="00A933"/>
+              </w:rPr>
+            </w:pPr>
+            <w:r>
+              <w:rPr>
+                <w:color w:val="00A933"/>
                 <w:sz w:val="20"/>
                 <w:szCs w:val="20"/>
               </w:rPr>
@@ -2852,28 +2853,26 @@
         </w:tc>
         <w:tc>
           <w:tcPr>
-            <w:tcW w:w="2270" w:type="dxa"/>
-            <w:tcBorders>
-              <w:top w:val="single" w:sz="4" w:space="0" w:color="BFBFBF"/>
-              <w:left w:val="single" w:sz="4" w:space="0" w:color="BFBFBF"/>
-              <w:bottom w:val="single" w:sz="4" w:space="0" w:color="BFBFBF"/>
-              <w:right w:val="single" w:sz="4" w:space="0" w:color="BFBFBF"/>
-            </w:tcBorders>
-          </w:tcPr>
-          <w:p>
-            <w:pPr>
-              <w:pStyle w:val="Normal"/>
-              <w:widowControl w:val="false"/>
-              <w:suppressAutoHyphens w:val="true"/>
-              <w:rPr>
-                <w:color w:val="000000"/>
-                <w:sz w:val="20"/>
-                <w:szCs w:val="20"/>
-              </w:rPr>
-            </w:pPr>
-            <w:r>
-              <w:rPr>
-                <w:color w:val="000000"/>
+            <w:tcW w:w="2271" w:type="dxa"/>
+            <w:tcBorders>
+              <w:top w:val="single" w:sz="4" w:space="0" w:color="BFBFBF"/>
+              <w:left w:val="single" w:sz="4" w:space="0" w:color="BFBFBF"/>
+              <w:bottom w:val="single" w:sz="4" w:space="0" w:color="BFBFBF"/>
+              <w:right w:val="single" w:sz="4" w:space="0" w:color="BFBFBF"/>
+            </w:tcBorders>
+          </w:tcPr>
+          <w:p>
+            <w:pPr>
+              <w:pStyle w:val="Normal"/>
+              <w:widowControl w:val="false"/>
+              <w:suppressAutoHyphens w:val="true"/>
+              <w:rPr>
+                <w:color w:val="00A933"/>
+              </w:rPr>
+            </w:pPr>
+            <w:r>
+              <w:rPr>
+                <w:color w:val="00A933"/>
                 <w:sz w:val="20"/>
                 <w:szCs w:val="20"/>
               </w:rPr>
@@ -2901,14 +2900,12 @@
               </w:tabs>
               <w:suppressAutoHyphens w:val="true"/>
               <w:rPr>
-                <w:color w:val="000000"/>
-                <w:sz w:val="20"/>
-                <w:szCs w:val="20"/>
-              </w:rPr>
-            </w:pPr>
-            <w:r>
-              <w:rPr>
-                <w:color w:val="000000"/>
+                <w:color w:val="00A933"/>
+              </w:rPr>
+            </w:pPr>
+            <w:r>
+              <w:rPr>
+                <w:color w:val="00A933"/>
                 <w:sz w:val="20"/>
                 <w:szCs w:val="20"/>
               </w:rPr>
@@ -2921,28 +2918,26 @@
         <w:trPr/>
         <w:tc>
           <w:tcPr>
-            <w:tcW w:w="1130" w:type="dxa"/>
-            <w:tcBorders>
-              <w:top w:val="single" w:sz="4" w:space="0" w:color="BFBFBF"/>
-              <w:left w:val="single" w:sz="4" w:space="0" w:color="BFBFBF"/>
-              <w:bottom w:val="single" w:sz="4" w:space="0" w:color="BFBFBF"/>
-              <w:right w:val="single" w:sz="4" w:space="0" w:color="BFBFBF"/>
-            </w:tcBorders>
-          </w:tcPr>
-          <w:p>
-            <w:pPr>
-              <w:pStyle w:val="Normal"/>
-              <w:widowControl w:val="false"/>
-              <w:suppressAutoHyphens w:val="true"/>
-              <w:rPr>
-                <w:color w:val="000000"/>
-                <w:sz w:val="20"/>
-                <w:szCs w:val="20"/>
-              </w:rPr>
-            </w:pPr>
-            <w:r>
-              <w:rPr>
-                <w:color w:val="000000"/>
+            <w:tcW w:w="1129" w:type="dxa"/>
+            <w:tcBorders>
+              <w:top w:val="single" w:sz="4" w:space="0" w:color="BFBFBF"/>
+              <w:left w:val="single" w:sz="4" w:space="0" w:color="BFBFBF"/>
+              <w:bottom w:val="single" w:sz="4" w:space="0" w:color="BFBFBF"/>
+              <w:right w:val="single" w:sz="4" w:space="0" w:color="BFBFBF"/>
+            </w:tcBorders>
+          </w:tcPr>
+          <w:p>
+            <w:pPr>
+              <w:pStyle w:val="Normal"/>
+              <w:widowControl w:val="false"/>
+              <w:suppressAutoHyphens w:val="true"/>
+              <w:rPr>
+                <w:color w:val="00A933"/>
+              </w:rPr>
+            </w:pPr>
+            <w:r>
+              <w:rPr>
+                <w:color w:val="00A933"/>
                 <w:sz w:val="20"/>
                 <w:szCs w:val="20"/>
               </w:rPr>
@@ -2952,28 +2947,26 @@
         </w:tc>
         <w:tc>
           <w:tcPr>
-            <w:tcW w:w="2270" w:type="dxa"/>
-            <w:tcBorders>
-              <w:top w:val="single" w:sz="4" w:space="0" w:color="BFBFBF"/>
-              <w:left w:val="single" w:sz="4" w:space="0" w:color="BFBFBF"/>
-              <w:bottom w:val="single" w:sz="4" w:space="0" w:color="BFBFBF"/>
-              <w:right w:val="single" w:sz="4" w:space="0" w:color="BFBFBF"/>
-            </w:tcBorders>
-          </w:tcPr>
-          <w:p>
-            <w:pPr>
-              <w:pStyle w:val="Normal"/>
-              <w:widowControl w:val="false"/>
-              <w:suppressAutoHyphens w:val="true"/>
-              <w:rPr>
-                <w:color w:val="000000"/>
-                <w:sz w:val="20"/>
-                <w:szCs w:val="20"/>
-              </w:rPr>
-            </w:pPr>
-            <w:r>
-              <w:rPr>
-                <w:color w:val="000000"/>
+            <w:tcW w:w="2271" w:type="dxa"/>
+            <w:tcBorders>
+              <w:top w:val="single" w:sz="4" w:space="0" w:color="BFBFBF"/>
+              <w:left w:val="single" w:sz="4" w:space="0" w:color="BFBFBF"/>
+              <w:bottom w:val="single" w:sz="4" w:space="0" w:color="BFBFBF"/>
+              <w:right w:val="single" w:sz="4" w:space="0" w:color="BFBFBF"/>
+            </w:tcBorders>
+          </w:tcPr>
+          <w:p>
+            <w:pPr>
+              <w:pStyle w:val="Normal"/>
+              <w:widowControl w:val="false"/>
+              <w:suppressAutoHyphens w:val="true"/>
+              <w:rPr>
+                <w:color w:val="00A933"/>
+              </w:rPr>
+            </w:pPr>
+            <w:r>
+              <w:rPr>
+                <w:color w:val="00A933"/>
                 <w:sz w:val="20"/>
                 <w:szCs w:val="20"/>
               </w:rPr>
@@ -3001,14 +2994,12 @@
               </w:tabs>
               <w:suppressAutoHyphens w:val="true"/>
               <w:rPr>
-                <w:color w:val="000000"/>
-                <w:sz w:val="20"/>
-                <w:szCs w:val="20"/>
-              </w:rPr>
-            </w:pPr>
-            <w:r>
-              <w:rPr>
-                <w:color w:val="000000"/>
+                <w:color w:val="00A933"/>
+              </w:rPr>
+            </w:pPr>
+            <w:r>
+              <w:rPr>
+                <w:color w:val="00A933"/>
                 <w:sz w:val="20"/>
                 <w:szCs w:val="20"/>
               </w:rPr>
@@ -3021,7 +3012,7 @@
         <w:trPr/>
         <w:tc>
           <w:tcPr>
-            <w:tcW w:w="1130" w:type="dxa"/>
+            <w:tcW w:w="1129" w:type="dxa"/>
             <w:tcBorders>
               <w:top w:val="single" w:sz="4" w:space="0" w:color="BFBFBF"/>
               <w:left w:val="single" w:sz="4" w:space="0" w:color="BFBFBF"/>
@@ -3052,7 +3043,7 @@
         </w:tc>
         <w:tc>
           <w:tcPr>
-            <w:tcW w:w="2270" w:type="dxa"/>
+            <w:tcW w:w="2271" w:type="dxa"/>
             <w:tcBorders>
               <w:top w:val="single" w:sz="4" w:space="0" w:color="BFBFBF"/>
               <w:left w:val="single" w:sz="4" w:space="0" w:color="BFBFBF"/>
@@ -3121,7 +3112,7 @@
         <w:trPr/>
         <w:tc>
           <w:tcPr>
-            <w:tcW w:w="1130" w:type="dxa"/>
+            <w:tcW w:w="1129" w:type="dxa"/>
             <w:tcBorders>
               <w:top w:val="single" w:sz="4" w:space="0" w:color="BFBFBF"/>
               <w:left w:val="single" w:sz="4" w:space="0" w:color="BFBFBF"/>
@@ -3152,7 +3143,7 @@
         </w:tc>
         <w:tc>
           <w:tcPr>
-            <w:tcW w:w="2270" w:type="dxa"/>
+            <w:tcW w:w="2271" w:type="dxa"/>
             <w:tcBorders>
               <w:top w:val="single" w:sz="4" w:space="0" w:color="BFBFBF"/>
               <w:left w:val="single" w:sz="4" w:space="0" w:color="BFBFBF"/>
@@ -3223,7 +3214,7 @@
         </w:trPr>
         <w:tc>
           <w:tcPr>
-            <w:tcW w:w="1130" w:type="dxa"/>
+            <w:tcW w:w="1129" w:type="dxa"/>
             <w:tcBorders>
               <w:top w:val="single" w:sz="4" w:space="0" w:color="BFBFBF"/>
               <w:left w:val="single" w:sz="4" w:space="0" w:color="BFBFBF"/>
@@ -3254,7 +3245,7 @@
         </w:tc>
         <w:tc>
           <w:tcPr>
-            <w:tcW w:w="2270" w:type="dxa"/>
+            <w:tcW w:w="2271" w:type="dxa"/>
             <w:tcBorders>
               <w:top w:val="single" w:sz="4" w:space="0" w:color="BFBFBF"/>
               <w:left w:val="single" w:sz="4" w:space="0" w:color="BFBFBF"/>
@@ -3417,7 +3408,7 @@
         <w:trPr/>
         <w:tc>
           <w:tcPr>
-            <w:tcW w:w="1130" w:type="dxa"/>
+            <w:tcW w:w="1129" w:type="dxa"/>
             <w:tcBorders>
               <w:top w:val="single" w:sz="4" w:space="0" w:color="BFBFBF"/>
               <w:left w:val="single" w:sz="4" w:space="0" w:color="BFBFBF"/>
@@ -3448,7 +3439,7 @@
         </w:tc>
         <w:tc>
           <w:tcPr>
-            <w:tcW w:w="2270" w:type="dxa"/>
+            <w:tcW w:w="2271" w:type="dxa"/>
             <w:tcBorders>
               <w:top w:val="single" w:sz="4" w:space="0" w:color="BFBFBF"/>
               <w:left w:val="single" w:sz="4" w:space="0" w:color="BFBFBF"/>
@@ -3517,7 +3508,7 @@
         <w:trPr/>
         <w:tc>
           <w:tcPr>
-            <w:tcW w:w="1130" w:type="dxa"/>
+            <w:tcW w:w="1129" w:type="dxa"/>
             <w:tcBorders>
               <w:top w:val="single" w:sz="4" w:space="0" w:color="BFBFBF"/>
               <w:left w:val="single" w:sz="4" w:space="0" w:color="BFBFBF"/>
@@ -3548,7 +3539,7 @@
         </w:tc>
         <w:tc>
           <w:tcPr>
-            <w:tcW w:w="2270" w:type="dxa"/>
+            <w:tcW w:w="2271" w:type="dxa"/>
             <w:tcBorders>
               <w:top w:val="single" w:sz="4" w:space="0" w:color="BFBFBF"/>
               <w:left w:val="single" w:sz="4" w:space="0" w:color="BFBFBF"/>
@@ -3617,7 +3608,7 @@
         <w:trPr/>
         <w:tc>
           <w:tcPr>
-            <w:tcW w:w="1130" w:type="dxa"/>
+            <w:tcW w:w="1129" w:type="dxa"/>
             <w:tcBorders>
               <w:top w:val="single" w:sz="4" w:space="0" w:color="BFBFBF"/>
               <w:left w:val="single" w:sz="4" w:space="0" w:color="BFBFBF"/>
@@ -3648,7 +3639,7 @@
         </w:tc>
         <w:tc>
           <w:tcPr>
-            <w:tcW w:w="2270" w:type="dxa"/>
+            <w:tcW w:w="2271" w:type="dxa"/>
             <w:tcBorders>
               <w:top w:val="single" w:sz="4" w:space="0" w:color="BFBFBF"/>
               <w:left w:val="single" w:sz="4" w:space="0" w:color="BFBFBF"/>
@@ -3717,7 +3708,7 @@
         <w:trPr/>
         <w:tc>
           <w:tcPr>
-            <w:tcW w:w="1130" w:type="dxa"/>
+            <w:tcW w:w="1129" w:type="dxa"/>
             <w:tcBorders>
               <w:top w:val="single" w:sz="4" w:space="0" w:color="BFBFBF"/>
               <w:left w:val="single" w:sz="4" w:space="0" w:color="BFBFBF"/>
@@ -3748,7 +3739,7 @@
         </w:tc>
         <w:tc>
           <w:tcPr>
-            <w:tcW w:w="2270" w:type="dxa"/>
+            <w:tcW w:w="2271" w:type="dxa"/>
             <w:tcBorders>
               <w:top w:val="single" w:sz="4" w:space="0" w:color="BFBFBF"/>
               <w:left w:val="single" w:sz="4" w:space="0" w:color="BFBFBF"/>
@@ -3817,7 +3808,7 @@
         <w:trPr/>
         <w:tc>
           <w:tcPr>
-            <w:tcW w:w="1130" w:type="dxa"/>
+            <w:tcW w:w="1129" w:type="dxa"/>
             <w:tcBorders>
               <w:top w:val="single" w:sz="4" w:space="0" w:color="BFBFBF"/>
               <w:left w:val="single" w:sz="4" w:space="0" w:color="BFBFBF"/>
@@ -3848,7 +3839,7 @@
         </w:tc>
         <w:tc>
           <w:tcPr>
-            <w:tcW w:w="2270" w:type="dxa"/>
+            <w:tcW w:w="2271" w:type="dxa"/>
             <w:tcBorders>
               <w:top w:val="single" w:sz="4" w:space="0" w:color="BFBFBF"/>
               <w:left w:val="single" w:sz="4" w:space="0" w:color="BFBFBF"/>
@@ -3917,7 +3908,7 @@
         <w:trPr/>
         <w:tc>
           <w:tcPr>
-            <w:tcW w:w="1130" w:type="dxa"/>
+            <w:tcW w:w="1129" w:type="dxa"/>
             <w:tcBorders>
               <w:top w:val="single" w:sz="4" w:space="0" w:color="BFBFBF"/>
               <w:left w:val="single" w:sz="4" w:space="0" w:color="BFBFBF"/>
@@ -3948,7 +3939,7 @@
         </w:tc>
         <w:tc>
           <w:tcPr>
-            <w:tcW w:w="2270" w:type="dxa"/>
+            <w:tcW w:w="2271" w:type="dxa"/>
             <w:tcBorders>
               <w:top w:val="single" w:sz="4" w:space="0" w:color="BFBFBF"/>
               <w:left w:val="single" w:sz="4" w:space="0" w:color="BFBFBF"/>
@@ -4017,7 +4008,7 @@
         <w:trPr/>
         <w:tc>
           <w:tcPr>
-            <w:tcW w:w="1130" w:type="dxa"/>
+            <w:tcW w:w="1129" w:type="dxa"/>
             <w:tcBorders>
               <w:top w:val="single" w:sz="4" w:space="0" w:color="BFBFBF"/>
               <w:left w:val="single" w:sz="4" w:space="0" w:color="BFBFBF"/>
@@ -4048,7 +4039,7 @@
         </w:tc>
         <w:tc>
           <w:tcPr>
-            <w:tcW w:w="2270" w:type="dxa"/>
+            <w:tcW w:w="2271" w:type="dxa"/>
             <w:tcBorders>
               <w:top w:val="single" w:sz="4" w:space="0" w:color="BFBFBF"/>
               <w:left w:val="single" w:sz="4" w:space="0" w:color="BFBFBF"/>
@@ -4164,7 +4155,7 @@
         <w:trPr/>
         <w:tc>
           <w:tcPr>
-            <w:tcW w:w="1130" w:type="dxa"/>
+            <w:tcW w:w="1129" w:type="dxa"/>
             <w:tcBorders>
               <w:top w:val="single" w:sz="4" w:space="0" w:color="BFBFBF"/>
               <w:left w:val="single" w:sz="4" w:space="0" w:color="BFBFBF"/>
@@ -4195,7 +4186,7 @@
         </w:tc>
         <w:tc>
           <w:tcPr>
-            <w:tcW w:w="2270" w:type="dxa"/>
+            <w:tcW w:w="2271" w:type="dxa"/>
             <w:tcBorders>
               <w:top w:val="single" w:sz="4" w:space="0" w:color="BFBFBF"/>
               <w:left w:val="single" w:sz="4" w:space="0" w:color="BFBFBF"/>
@@ -4305,7 +4296,7 @@
         <w:trPr/>
         <w:tc>
           <w:tcPr>
-            <w:tcW w:w="1130" w:type="dxa"/>
+            <w:tcW w:w="1129" w:type="dxa"/>
             <w:tcBorders>
               <w:top w:val="single" w:sz="4" w:space="0" w:color="BFBFBF"/>
               <w:left w:val="single" w:sz="4" w:space="0" w:color="BFBFBF"/>
@@ -4336,7 +4327,7 @@
         </w:tc>
         <w:tc>
           <w:tcPr>
-            <w:tcW w:w="2270" w:type="dxa"/>
+            <w:tcW w:w="2271" w:type="dxa"/>
             <w:tcBorders>
               <w:top w:val="single" w:sz="4" w:space="0" w:color="BFBFBF"/>
               <w:left w:val="single" w:sz="4" w:space="0" w:color="BFBFBF"/>
@@ -4419,7 +4410,7 @@
         <w:trPr/>
         <w:tc>
           <w:tcPr>
-            <w:tcW w:w="1130" w:type="dxa"/>
+            <w:tcW w:w="1129" w:type="dxa"/>
             <w:tcBorders>
               <w:top w:val="single" w:sz="4" w:space="0" w:color="BFBFBF"/>
               <w:left w:val="single" w:sz="4" w:space="0" w:color="BFBFBF"/>
@@ -4450,7 +4441,7 @@
         </w:tc>
         <w:tc>
           <w:tcPr>
-            <w:tcW w:w="2270" w:type="dxa"/>
+            <w:tcW w:w="2271" w:type="dxa"/>
             <w:tcBorders>
               <w:top w:val="single" w:sz="4" w:space="0" w:color="BFBFBF"/>
               <w:left w:val="single" w:sz="4" w:space="0" w:color="BFBFBF"/>
@@ -4518,7 +4509,7 @@
         </w:trPr>
         <w:tc>
           <w:tcPr>
-            <w:tcW w:w="1130" w:type="dxa"/>
+            <w:tcW w:w="1129" w:type="dxa"/>
             <w:tcBorders>
               <w:top w:val="single" w:sz="4" w:space="0" w:color="BFBFBF"/>
               <w:left w:val="single" w:sz="4" w:space="0" w:color="BFBFBF"/>
@@ -4549,7 +4540,7 @@
         </w:tc>
         <w:tc>
           <w:tcPr>
-            <w:tcW w:w="2270" w:type="dxa"/>
+            <w:tcW w:w="2271" w:type="dxa"/>
             <w:tcBorders>
               <w:top w:val="single" w:sz="4" w:space="0" w:color="BFBFBF"/>
               <w:left w:val="single" w:sz="4" w:space="0" w:color="BFBFBF"/>
@@ -4617,7 +4608,7 @@
         </w:trPr>
         <w:tc>
           <w:tcPr>
-            <w:tcW w:w="1130" w:type="dxa"/>
+            <w:tcW w:w="1129" w:type="dxa"/>
             <w:tcBorders>
               <w:top w:val="single" w:sz="4" w:space="0" w:color="BFBFBF"/>
               <w:left w:val="single" w:sz="4" w:space="0" w:color="BFBFBF"/>
@@ -4648,7 +4639,7 @@
         </w:tc>
         <w:tc>
           <w:tcPr>
-            <w:tcW w:w="2270" w:type="dxa"/>
+            <w:tcW w:w="2271" w:type="dxa"/>
             <w:tcBorders>
               <w:top w:val="single" w:sz="4" w:space="0" w:color="BFBFBF"/>
               <w:left w:val="single" w:sz="4" w:space="0" w:color="BFBFBF"/>
@@ -4739,7 +4730,7 @@
         <w:keepNext w:val="true"/>
         <w:numPr>
           <w:ilvl w:val="0"/>
-          <w:numId w:val="2"/>
+          <w:numId w:val="1"/>
         </w:numPr>
         <w:tabs>
           <w:tab w:val="clear" w:pos="720"/>
@@ -6092,7 +6083,7 @@
         <w:keepNext w:val="true"/>
         <w:numPr>
           <w:ilvl w:val="0"/>
-          <w:numId w:val="2"/>
+          <w:numId w:val="1"/>
         </w:numPr>
         <w:tabs>
           <w:tab w:val="clear" w:pos="720"/>
@@ -6136,8 +6127,8 @@
         </w:tblCellMar>
       </w:tblPr>
       <w:tblGrid>
-        <w:gridCol w:w="995"/>
-        <w:gridCol w:w="2402"/>
+        <w:gridCol w:w="994"/>
+        <w:gridCol w:w="2403"/>
         <w:gridCol w:w="5850"/>
       </w:tblGrid>
       <w:tr>
@@ -6146,7 +6137,7 @@
         </w:trPr>
         <w:tc>
           <w:tcPr>
-            <w:tcW w:w="995" w:type="dxa"/>
+            <w:tcW w:w="994" w:type="dxa"/>
             <w:tcBorders>
               <w:top w:val="single" w:sz="4" w:space="0" w:color="BFBFBF"/>
               <w:left w:val="single" w:sz="4" w:space="0" w:color="BFBFBF"/>
@@ -6184,7 +6175,7 @@
         </w:tc>
         <w:tc>
           <w:tcPr>
-            <w:tcW w:w="2402" w:type="dxa"/>
+            <w:tcW w:w="2403" w:type="dxa"/>
             <w:tcBorders>
               <w:top w:val="single" w:sz="4" w:space="0" w:color="BFBFBF"/>
               <w:left w:val="single" w:sz="4" w:space="0" w:color="BFBFBF"/>
@@ -6304,7 +6295,7 @@
         <w:trPr/>
         <w:tc>
           <w:tcPr>
-            <w:tcW w:w="995" w:type="dxa"/>
+            <w:tcW w:w="994" w:type="dxa"/>
             <w:tcBorders>
               <w:top w:val="single" w:sz="4" w:space="0" w:color="BFBFBF"/>
               <w:left w:val="single" w:sz="4" w:space="0" w:color="BFBFBF"/>
@@ -6335,7 +6326,7 @@
         </w:tc>
         <w:tc>
           <w:tcPr>
-            <w:tcW w:w="2402" w:type="dxa"/>
+            <w:tcW w:w="2403" w:type="dxa"/>
             <w:tcBorders>
               <w:top w:val="single" w:sz="4" w:space="0" w:color="BFBFBF"/>
               <w:left w:val="single" w:sz="4" w:space="0" w:color="BFBFBF"/>
@@ -6406,7 +6397,7 @@
         </w:trPr>
         <w:tc>
           <w:tcPr>
-            <w:tcW w:w="995" w:type="dxa"/>
+            <w:tcW w:w="994" w:type="dxa"/>
             <w:tcBorders>
               <w:top w:val="single" w:sz="4" w:space="0" w:color="BFBFBF"/>
               <w:left w:val="single" w:sz="4" w:space="0" w:color="BFBFBF"/>
@@ -6441,7 +6432,7 @@
         </w:tc>
         <w:tc>
           <w:tcPr>
-            <w:tcW w:w="2402" w:type="dxa"/>
+            <w:tcW w:w="2403" w:type="dxa"/>
             <w:tcBorders>
               <w:top w:val="single" w:sz="4" w:space="0" w:color="BFBFBF"/>
               <w:left w:val="single" w:sz="4" w:space="0" w:color="BFBFBF"/>
@@ -6516,7 +6507,7 @@
         </w:trPr>
         <w:tc>
           <w:tcPr>
-            <w:tcW w:w="995" w:type="dxa"/>
+            <w:tcW w:w="994" w:type="dxa"/>
             <w:tcBorders>
               <w:top w:val="single" w:sz="4" w:space="0" w:color="BFBFBF"/>
               <w:left w:val="single" w:sz="4" w:space="0" w:color="BFBFBF"/>
@@ -6551,7 +6542,7 @@
         </w:tc>
         <w:tc>
           <w:tcPr>
-            <w:tcW w:w="2402" w:type="dxa"/>
+            <w:tcW w:w="2403" w:type="dxa"/>
             <w:tcBorders>
               <w:top w:val="single" w:sz="4" w:space="0" w:color="BFBFBF"/>
               <w:left w:val="single" w:sz="4" w:space="0" w:color="BFBFBF"/>
@@ -6624,7 +6615,7 @@
         <w:trPr/>
         <w:tc>
           <w:tcPr>
-            <w:tcW w:w="995" w:type="dxa"/>
+            <w:tcW w:w="994" w:type="dxa"/>
             <w:tcBorders>
               <w:top w:val="single" w:sz="4" w:space="0" w:color="BFBFBF"/>
               <w:left w:val="single" w:sz="4" w:space="0" w:color="BFBFBF"/>
@@ -6659,7 +6650,7 @@
         </w:tc>
         <w:tc>
           <w:tcPr>
-            <w:tcW w:w="2402" w:type="dxa"/>
+            <w:tcW w:w="2403" w:type="dxa"/>
             <w:tcBorders>
               <w:top w:val="single" w:sz="4" w:space="0" w:color="BFBFBF"/>
               <w:left w:val="single" w:sz="4" w:space="0" w:color="BFBFBF"/>
@@ -6732,7 +6723,7 @@
         <w:trPr/>
         <w:tc>
           <w:tcPr>
-            <w:tcW w:w="995" w:type="dxa"/>
+            <w:tcW w:w="994" w:type="dxa"/>
             <w:tcBorders>
               <w:top w:val="single" w:sz="4" w:space="0" w:color="BFBFBF"/>
               <w:left w:val="single" w:sz="4" w:space="0" w:color="BFBFBF"/>
@@ -6767,7 +6758,7 @@
         </w:tc>
         <w:tc>
           <w:tcPr>
-            <w:tcW w:w="2402" w:type="dxa"/>
+            <w:tcW w:w="2403" w:type="dxa"/>
             <w:tcBorders>
               <w:top w:val="single" w:sz="4" w:space="0" w:color="BFBFBF"/>
               <w:left w:val="single" w:sz="4" w:space="0" w:color="BFBFBF"/>
@@ -6840,7 +6831,7 @@
         <w:trPr/>
         <w:tc>
           <w:tcPr>
-            <w:tcW w:w="995" w:type="dxa"/>
+            <w:tcW w:w="994" w:type="dxa"/>
             <w:tcBorders>
               <w:top w:val="single" w:sz="4" w:space="0" w:color="BFBFBF"/>
               <w:left w:val="single" w:sz="4" w:space="0" w:color="BFBFBF"/>
@@ -6875,7 +6866,7 @@
         </w:tc>
         <w:tc>
           <w:tcPr>
-            <w:tcW w:w="2402" w:type="dxa"/>
+            <w:tcW w:w="2403" w:type="dxa"/>
             <w:tcBorders>
               <w:top w:val="single" w:sz="4" w:space="0" w:color="BFBFBF"/>
               <w:left w:val="single" w:sz="4" w:space="0" w:color="BFBFBF"/>
@@ -6948,7 +6939,7 @@
         <w:trPr/>
         <w:tc>
           <w:tcPr>
-            <w:tcW w:w="995" w:type="dxa"/>
+            <w:tcW w:w="994" w:type="dxa"/>
             <w:tcBorders>
               <w:top w:val="single" w:sz="4" w:space="0" w:color="BFBFBF"/>
               <w:left w:val="single" w:sz="4" w:space="0" w:color="BFBFBF"/>
@@ -6983,7 +6974,7 @@
         </w:tc>
         <w:tc>
           <w:tcPr>
-            <w:tcW w:w="2402" w:type="dxa"/>
+            <w:tcW w:w="2403" w:type="dxa"/>
             <w:tcBorders>
               <w:top w:val="single" w:sz="4" w:space="0" w:color="BFBFBF"/>
               <w:left w:val="single" w:sz="4" w:space="0" w:color="BFBFBF"/>
@@ -7097,7 +7088,7 @@
         <w:trPr/>
         <w:tc>
           <w:tcPr>
-            <w:tcW w:w="995" w:type="dxa"/>
+            <w:tcW w:w="994" w:type="dxa"/>
             <w:tcBorders>
               <w:top w:val="single" w:sz="4" w:space="0" w:color="BFBFBF"/>
               <w:left w:val="single" w:sz="4" w:space="0" w:color="BFBFBF"/>
@@ -7132,7 +7123,7 @@
         </w:tc>
         <w:tc>
           <w:tcPr>
-            <w:tcW w:w="2402" w:type="dxa"/>
+            <w:tcW w:w="2403" w:type="dxa"/>
             <w:tcBorders>
               <w:top w:val="single" w:sz="4" w:space="0" w:color="BFBFBF"/>
               <w:left w:val="single" w:sz="4" w:space="0" w:color="BFBFBF"/>
@@ -7205,7 +7196,7 @@
         <w:trPr/>
         <w:tc>
           <w:tcPr>
-            <w:tcW w:w="995" w:type="dxa"/>
+            <w:tcW w:w="994" w:type="dxa"/>
             <w:tcBorders>
               <w:top w:val="single" w:sz="4" w:space="0" w:color="BFBFBF"/>
               <w:left w:val="single" w:sz="4" w:space="0" w:color="BFBFBF"/>
@@ -7240,7 +7231,7 @@
         </w:tc>
         <w:tc>
           <w:tcPr>
-            <w:tcW w:w="2402" w:type="dxa"/>
+            <w:tcW w:w="2403" w:type="dxa"/>
             <w:tcBorders>
               <w:top w:val="single" w:sz="4" w:space="0" w:color="BFBFBF"/>
               <w:left w:val="single" w:sz="4" w:space="0" w:color="BFBFBF"/>
@@ -7313,7 +7304,7 @@
         <w:trPr/>
         <w:tc>
           <w:tcPr>
-            <w:tcW w:w="995" w:type="dxa"/>
+            <w:tcW w:w="994" w:type="dxa"/>
             <w:tcBorders>
               <w:top w:val="single" w:sz="4" w:space="0" w:color="BFBFBF"/>
               <w:left w:val="single" w:sz="4" w:space="0" w:color="BFBFBF"/>
@@ -7348,7 +7339,7 @@
         </w:tc>
         <w:tc>
           <w:tcPr>
-            <w:tcW w:w="2402" w:type="dxa"/>
+            <w:tcW w:w="2403" w:type="dxa"/>
             <w:tcBorders>
               <w:top w:val="single" w:sz="4" w:space="0" w:color="BFBFBF"/>
               <w:left w:val="single" w:sz="4" w:space="0" w:color="BFBFBF"/>
@@ -7421,7 +7412,7 @@
         <w:trPr/>
         <w:tc>
           <w:tcPr>
-            <w:tcW w:w="995" w:type="dxa"/>
+            <w:tcW w:w="994" w:type="dxa"/>
             <w:tcBorders>
               <w:top w:val="single" w:sz="4" w:space="0" w:color="BFBFBF"/>
               <w:left w:val="single" w:sz="4" w:space="0" w:color="BFBFBF"/>
@@ -7456,7 +7447,7 @@
         </w:tc>
         <w:tc>
           <w:tcPr>
-            <w:tcW w:w="2402" w:type="dxa"/>
+            <w:tcW w:w="2403" w:type="dxa"/>
             <w:tcBorders>
               <w:top w:val="single" w:sz="4" w:space="0" w:color="BFBFBF"/>
               <w:left w:val="single" w:sz="4" w:space="0" w:color="BFBFBF"/>
@@ -7529,7 +7520,7 @@
         <w:trPr/>
         <w:tc>
           <w:tcPr>
-            <w:tcW w:w="995" w:type="dxa"/>
+            <w:tcW w:w="994" w:type="dxa"/>
             <w:tcBorders>
               <w:top w:val="single" w:sz="4" w:space="0" w:color="BFBFBF"/>
               <w:left w:val="single" w:sz="4" w:space="0" w:color="BFBFBF"/>
@@ -7564,7 +7555,7 @@
         </w:tc>
         <w:tc>
           <w:tcPr>
-            <w:tcW w:w="2402" w:type="dxa"/>
+            <w:tcW w:w="2403" w:type="dxa"/>
             <w:tcBorders>
               <w:top w:val="single" w:sz="4" w:space="0" w:color="BFBFBF"/>
               <w:left w:val="single" w:sz="4" w:space="0" w:color="BFBFBF"/>
@@ -7637,7 +7628,7 @@
         <w:trPr/>
         <w:tc>
           <w:tcPr>
-            <w:tcW w:w="995" w:type="dxa"/>
+            <w:tcW w:w="994" w:type="dxa"/>
             <w:tcBorders>
               <w:top w:val="single" w:sz="4" w:space="0" w:color="BFBFBF"/>
               <w:left w:val="single" w:sz="4" w:space="0" w:color="BFBFBF"/>
@@ -7672,7 +7663,7 @@
         </w:tc>
         <w:tc>
           <w:tcPr>
-            <w:tcW w:w="2402" w:type="dxa"/>
+            <w:tcW w:w="2403" w:type="dxa"/>
             <w:tcBorders>
               <w:top w:val="single" w:sz="4" w:space="0" w:color="BFBFBF"/>
               <w:left w:val="single" w:sz="4" w:space="0" w:color="BFBFBF"/>
@@ -7745,7 +7736,7 @@
         <w:trPr/>
         <w:tc>
           <w:tcPr>
-            <w:tcW w:w="995" w:type="dxa"/>
+            <w:tcW w:w="994" w:type="dxa"/>
             <w:tcBorders>
               <w:top w:val="single" w:sz="4" w:space="0" w:color="BFBFBF"/>
               <w:left w:val="single" w:sz="4" w:space="0" w:color="BFBFBF"/>
@@ -7780,7 +7771,7 @@
         </w:tc>
         <w:tc>
           <w:tcPr>
-            <w:tcW w:w="2402" w:type="dxa"/>
+            <w:tcW w:w="2403" w:type="dxa"/>
             <w:tcBorders>
               <w:top w:val="single" w:sz="4" w:space="0" w:color="BFBFBF"/>
               <w:left w:val="single" w:sz="4" w:space="0" w:color="BFBFBF"/>
@@ -7853,7 +7844,7 @@
         <w:trPr/>
         <w:tc>
           <w:tcPr>
-            <w:tcW w:w="995" w:type="dxa"/>
+            <w:tcW w:w="994" w:type="dxa"/>
             <w:tcBorders>
               <w:top w:val="single" w:sz="4" w:space="0" w:color="BFBFBF"/>
               <w:left w:val="single" w:sz="4" w:space="0" w:color="BFBFBF"/>
@@ -7888,7 +7879,7 @@
         </w:tc>
         <w:tc>
           <w:tcPr>
-            <w:tcW w:w="2402" w:type="dxa"/>
+            <w:tcW w:w="2403" w:type="dxa"/>
             <w:tcBorders>
               <w:top w:val="single" w:sz="4" w:space="0" w:color="BFBFBF"/>
               <w:left w:val="single" w:sz="4" w:space="0" w:color="BFBFBF"/>
@@ -8002,7 +7993,7 @@
         <w:trPr/>
         <w:tc>
           <w:tcPr>
-            <w:tcW w:w="995" w:type="dxa"/>
+            <w:tcW w:w="994" w:type="dxa"/>
             <w:tcBorders>
               <w:top w:val="single" w:sz="4" w:space="0" w:color="BFBFBF"/>
               <w:left w:val="single" w:sz="4" w:space="0" w:color="BFBFBF"/>
@@ -8037,7 +8028,7 @@
         </w:tc>
         <w:tc>
           <w:tcPr>
-            <w:tcW w:w="2402" w:type="dxa"/>
+            <w:tcW w:w="2403" w:type="dxa"/>
             <w:tcBorders>
               <w:top w:val="single" w:sz="4" w:space="0" w:color="BFBFBF"/>
               <w:left w:val="single" w:sz="4" w:space="0" w:color="BFBFBF"/>
@@ -8110,7 +8101,7 @@
         <w:trPr/>
         <w:tc>
           <w:tcPr>
-            <w:tcW w:w="995" w:type="dxa"/>
+            <w:tcW w:w="994" w:type="dxa"/>
             <w:tcBorders>
               <w:top w:val="single" w:sz="4" w:space="0" w:color="BFBFBF"/>
               <w:left w:val="single" w:sz="4" w:space="0" w:color="BFBFBF"/>
@@ -8147,7 +8138,7 @@
         </w:tc>
         <w:tc>
           <w:tcPr>
-            <w:tcW w:w="2402" w:type="dxa"/>
+            <w:tcW w:w="2403" w:type="dxa"/>
             <w:tcBorders>
               <w:top w:val="single" w:sz="4" w:space="0" w:color="BFBFBF"/>
               <w:left w:val="single" w:sz="4" w:space="0" w:color="BFBFBF"/>
@@ -8224,7 +8215,7 @@
         <w:trPr/>
         <w:tc>
           <w:tcPr>
-            <w:tcW w:w="995" w:type="dxa"/>
+            <w:tcW w:w="994" w:type="dxa"/>
             <w:tcBorders>
               <w:top w:val="single" w:sz="4" w:space="0" w:color="BFBFBF"/>
               <w:left w:val="single" w:sz="4" w:space="0" w:color="BFBFBF"/>
@@ -8259,7 +8250,7 @@
         </w:tc>
         <w:tc>
           <w:tcPr>
-            <w:tcW w:w="2402" w:type="dxa"/>
+            <w:tcW w:w="2403" w:type="dxa"/>
             <w:tcBorders>
               <w:top w:val="single" w:sz="4" w:space="0" w:color="BFBFBF"/>
               <w:left w:val="single" w:sz="4" w:space="0" w:color="BFBFBF"/>
@@ -8332,7 +8323,7 @@
         <w:trPr/>
         <w:tc>
           <w:tcPr>
-            <w:tcW w:w="995" w:type="dxa"/>
+            <w:tcW w:w="994" w:type="dxa"/>
             <w:tcBorders>
               <w:top w:val="single" w:sz="4" w:space="0" w:color="BFBFBF"/>
               <w:left w:val="single" w:sz="4" w:space="0" w:color="BFBFBF"/>
@@ -8367,7 +8358,7 @@
         </w:tc>
         <w:tc>
           <w:tcPr>
-            <w:tcW w:w="2402" w:type="dxa"/>
+            <w:tcW w:w="2403" w:type="dxa"/>
             <w:tcBorders>
               <w:top w:val="single" w:sz="4" w:space="0" w:color="BFBFBF"/>
               <w:left w:val="single" w:sz="4" w:space="0" w:color="BFBFBF"/>
@@ -8440,7 +8431,7 @@
         <w:trPr/>
         <w:tc>
           <w:tcPr>
-            <w:tcW w:w="995" w:type="dxa"/>
+            <w:tcW w:w="994" w:type="dxa"/>
             <w:tcBorders>
               <w:top w:val="single" w:sz="4" w:space="0" w:color="BFBFBF"/>
               <w:left w:val="single" w:sz="4" w:space="0" w:color="BFBFBF"/>
@@ -8475,7 +8466,7 @@
         </w:tc>
         <w:tc>
           <w:tcPr>
-            <w:tcW w:w="2402" w:type="dxa"/>
+            <w:tcW w:w="2403" w:type="dxa"/>
             <w:tcBorders>
               <w:top w:val="single" w:sz="4" w:space="0" w:color="BFBFBF"/>
               <w:left w:val="single" w:sz="4" w:space="0" w:color="BFBFBF"/>
@@ -8595,7 +8586,7 @@
         <w:trPr/>
         <w:tc>
           <w:tcPr>
-            <w:tcW w:w="995" w:type="dxa"/>
+            <w:tcW w:w="994" w:type="dxa"/>
             <w:tcBorders>
               <w:top w:val="single" w:sz="4" w:space="0" w:color="BFBFBF"/>
               <w:left w:val="single" w:sz="4" w:space="0" w:color="BFBFBF"/>
@@ -8630,7 +8621,7 @@
         </w:tc>
         <w:tc>
           <w:tcPr>
-            <w:tcW w:w="2402" w:type="dxa"/>
+            <w:tcW w:w="2403" w:type="dxa"/>
             <w:tcBorders>
               <w:top w:val="single" w:sz="4" w:space="0" w:color="BFBFBF"/>
               <w:left w:val="single" w:sz="4" w:space="0" w:color="BFBFBF"/>
@@ -8703,7 +8694,7 @@
         <w:trPr/>
         <w:tc>
           <w:tcPr>
-            <w:tcW w:w="995" w:type="dxa"/>
+            <w:tcW w:w="994" w:type="dxa"/>
             <w:tcBorders>
               <w:top w:val="single" w:sz="4" w:space="0" w:color="BFBFBF"/>
               <w:left w:val="single" w:sz="4" w:space="0" w:color="BFBFBF"/>
@@ -8738,7 +8729,7 @@
         </w:tc>
         <w:tc>
           <w:tcPr>
-            <w:tcW w:w="2402" w:type="dxa"/>
+            <w:tcW w:w="2403" w:type="dxa"/>
             <w:tcBorders>
               <w:top w:val="single" w:sz="4" w:space="0" w:color="BFBFBF"/>
               <w:left w:val="single" w:sz="4" w:space="0" w:color="BFBFBF"/>
@@ -8858,7 +8849,7 @@
         <w:trPr/>
         <w:tc>
           <w:tcPr>
-            <w:tcW w:w="995" w:type="dxa"/>
+            <w:tcW w:w="994" w:type="dxa"/>
             <w:tcBorders>
               <w:top w:val="single" w:sz="4" w:space="0" w:color="BFBFBF"/>
               <w:left w:val="single" w:sz="4" w:space="0" w:color="BFBFBF"/>
@@ -8893,7 +8884,7 @@
         </w:tc>
         <w:tc>
           <w:tcPr>
-            <w:tcW w:w="2402" w:type="dxa"/>
+            <w:tcW w:w="2403" w:type="dxa"/>
             <w:tcBorders>
               <w:top w:val="single" w:sz="4" w:space="0" w:color="BFBFBF"/>
               <w:left w:val="single" w:sz="4" w:space="0" w:color="BFBFBF"/>
@@ -9013,7 +9004,7 @@
         <w:trPr/>
         <w:tc>
           <w:tcPr>
-            <w:tcW w:w="995" w:type="dxa"/>
+            <w:tcW w:w="994" w:type="dxa"/>
             <w:tcBorders>
               <w:top w:val="single" w:sz="4" w:space="0" w:color="BFBFBF"/>
               <w:left w:val="single" w:sz="4" w:space="0" w:color="BFBFBF"/>
@@ -9048,7 +9039,7 @@
         </w:tc>
         <w:tc>
           <w:tcPr>
-            <w:tcW w:w="2402" w:type="dxa"/>
+            <w:tcW w:w="2403" w:type="dxa"/>
             <w:tcBorders>
               <w:top w:val="single" w:sz="4" w:space="0" w:color="BFBFBF"/>
               <w:left w:val="single" w:sz="4" w:space="0" w:color="BFBFBF"/>
@@ -9121,7 +9112,7 @@
         <w:trPr/>
         <w:tc>
           <w:tcPr>
-            <w:tcW w:w="995" w:type="dxa"/>
+            <w:tcW w:w="994" w:type="dxa"/>
             <w:tcBorders>
               <w:top w:val="single" w:sz="4" w:space="0" w:color="BFBFBF"/>
               <w:left w:val="single" w:sz="4" w:space="0" w:color="BFBFBF"/>
@@ -9156,7 +9147,7 @@
         </w:tc>
         <w:tc>
           <w:tcPr>
-            <w:tcW w:w="2402" w:type="dxa"/>
+            <w:tcW w:w="2403" w:type="dxa"/>
             <w:tcBorders>
               <w:top w:val="single" w:sz="4" w:space="0" w:color="BFBFBF"/>
               <w:left w:val="single" w:sz="4" w:space="0" w:color="BFBFBF"/>
@@ -9229,7 +9220,7 @@
         <w:trPr/>
         <w:tc>
           <w:tcPr>
-            <w:tcW w:w="995" w:type="dxa"/>
+            <w:tcW w:w="994" w:type="dxa"/>
             <w:tcBorders>
               <w:top w:val="single" w:sz="4" w:space="0" w:color="BFBFBF"/>
               <w:left w:val="single" w:sz="4" w:space="0" w:color="BFBFBF"/>
@@ -9264,7 +9255,7 @@
         </w:tc>
         <w:tc>
           <w:tcPr>
-            <w:tcW w:w="2402" w:type="dxa"/>
+            <w:tcW w:w="2403" w:type="dxa"/>
             <w:tcBorders>
               <w:top w:val="single" w:sz="4" w:space="0" w:color="BFBFBF"/>
               <w:left w:val="single" w:sz="4" w:space="0" w:color="BFBFBF"/>
@@ -9384,7 +9375,7 @@
         <w:trPr/>
         <w:tc>
           <w:tcPr>
-            <w:tcW w:w="995" w:type="dxa"/>
+            <w:tcW w:w="994" w:type="dxa"/>
             <w:tcBorders>
               <w:top w:val="single" w:sz="4" w:space="0" w:color="BFBFBF"/>
               <w:left w:val="single" w:sz="4" w:space="0" w:color="BFBFBF"/>
@@ -9419,7 +9410,7 @@
         </w:tc>
         <w:tc>
           <w:tcPr>
-            <w:tcW w:w="2402" w:type="dxa"/>
+            <w:tcW w:w="2403" w:type="dxa"/>
             <w:tcBorders>
               <w:top w:val="single" w:sz="4" w:space="0" w:color="BFBFBF"/>
               <w:left w:val="single" w:sz="4" w:space="0" w:color="BFBFBF"/>
@@ -9492,7 +9483,7 @@
         <w:trPr/>
         <w:tc>
           <w:tcPr>
-            <w:tcW w:w="995" w:type="dxa"/>
+            <w:tcW w:w="994" w:type="dxa"/>
             <w:tcBorders>
               <w:top w:val="single" w:sz="4" w:space="0" w:color="BFBFBF"/>
               <w:left w:val="single" w:sz="4" w:space="0" w:color="BFBFBF"/>
@@ -9527,7 +9518,7 @@
         </w:tc>
         <w:tc>
           <w:tcPr>
-            <w:tcW w:w="2402" w:type="dxa"/>
+            <w:tcW w:w="2403" w:type="dxa"/>
             <w:tcBorders>
               <w:top w:val="single" w:sz="4" w:space="0" w:color="BFBFBF"/>
               <w:left w:val="single" w:sz="4" w:space="0" w:color="BFBFBF"/>
@@ -9600,7 +9591,7 @@
         <w:trPr/>
         <w:tc>
           <w:tcPr>
-            <w:tcW w:w="995" w:type="dxa"/>
+            <w:tcW w:w="994" w:type="dxa"/>
             <w:tcBorders>
               <w:top w:val="single" w:sz="4" w:space="0" w:color="BFBFBF"/>
               <w:left w:val="single" w:sz="4" w:space="0" w:color="BFBFBF"/>
@@ -9635,7 +9626,7 @@
         </w:tc>
         <w:tc>
           <w:tcPr>
-            <w:tcW w:w="2402" w:type="dxa"/>
+            <w:tcW w:w="2403" w:type="dxa"/>
             <w:tcBorders>
               <w:top w:val="single" w:sz="4" w:space="0" w:color="BFBFBF"/>
               <w:left w:val="single" w:sz="4" w:space="0" w:color="BFBFBF"/>
@@ -9708,7 +9699,7 @@
         <w:trPr/>
         <w:tc>
           <w:tcPr>
-            <w:tcW w:w="995" w:type="dxa"/>
+            <w:tcW w:w="994" w:type="dxa"/>
             <w:tcBorders>
               <w:top w:val="single" w:sz="4" w:space="0" w:color="BFBFBF"/>
               <w:left w:val="single" w:sz="4" w:space="0" w:color="BFBFBF"/>
@@ -9743,7 +9734,7 @@
         </w:tc>
         <w:tc>
           <w:tcPr>
-            <w:tcW w:w="2402" w:type="dxa"/>
+            <w:tcW w:w="2403" w:type="dxa"/>
             <w:tcBorders>
               <w:top w:val="single" w:sz="4" w:space="0" w:color="BFBFBF"/>
               <w:left w:val="single" w:sz="4" w:space="0" w:color="BFBFBF"/>
@@ -9816,7 +9807,7 @@
         <w:trPr/>
         <w:tc>
           <w:tcPr>
-            <w:tcW w:w="995" w:type="dxa"/>
+            <w:tcW w:w="994" w:type="dxa"/>
             <w:tcBorders>
               <w:top w:val="single" w:sz="4" w:space="0" w:color="BFBFBF"/>
               <w:left w:val="single" w:sz="4" w:space="0" w:color="BFBFBF"/>
@@ -9851,7 +9842,7 @@
         </w:tc>
         <w:tc>
           <w:tcPr>
-            <w:tcW w:w="2402" w:type="dxa"/>
+            <w:tcW w:w="2403" w:type="dxa"/>
             <w:tcBorders>
               <w:top w:val="single" w:sz="4" w:space="0" w:color="BFBFBF"/>
               <w:left w:val="single" w:sz="4" w:space="0" w:color="BFBFBF"/>
@@ -9965,7 +9956,7 @@
         <w:trPr/>
         <w:tc>
           <w:tcPr>
-            <w:tcW w:w="995" w:type="dxa"/>
+            <w:tcW w:w="994" w:type="dxa"/>
             <w:tcBorders>
               <w:top w:val="single" w:sz="4" w:space="0" w:color="BFBFBF"/>
               <w:left w:val="single" w:sz="4" w:space="0" w:color="BFBFBF"/>
@@ -10000,7 +9991,7 @@
         </w:tc>
         <w:tc>
           <w:tcPr>
-            <w:tcW w:w="2402" w:type="dxa"/>
+            <w:tcW w:w="2403" w:type="dxa"/>
             <w:tcBorders>
               <w:top w:val="single" w:sz="4" w:space="0" w:color="BFBFBF"/>
               <w:left w:val="single" w:sz="4" w:space="0" w:color="BFBFBF"/>
@@ -10073,7 +10064,7 @@
         <w:trPr/>
         <w:tc>
           <w:tcPr>
-            <w:tcW w:w="995" w:type="dxa"/>
+            <w:tcW w:w="994" w:type="dxa"/>
             <w:tcBorders>
               <w:top w:val="single" w:sz="4" w:space="0" w:color="BFBFBF"/>
               <w:left w:val="single" w:sz="4" w:space="0" w:color="BFBFBF"/>
@@ -10108,7 +10099,7 @@
         </w:tc>
         <w:tc>
           <w:tcPr>
-            <w:tcW w:w="2402" w:type="dxa"/>
+            <w:tcW w:w="2403" w:type="dxa"/>
             <w:tcBorders>
               <w:top w:val="single" w:sz="4" w:space="0" w:color="BFBFBF"/>
               <w:left w:val="single" w:sz="4" w:space="0" w:color="BFBFBF"/>
@@ -10181,7 +10172,7 @@
         <w:trPr/>
         <w:tc>
           <w:tcPr>
-            <w:tcW w:w="995" w:type="dxa"/>
+            <w:tcW w:w="994" w:type="dxa"/>
             <w:tcBorders>
               <w:top w:val="single" w:sz="4" w:space="0" w:color="BFBFBF"/>
               <w:left w:val="single" w:sz="4" w:space="0" w:color="BFBFBF"/>
@@ -10216,7 +10207,7 @@
         </w:tc>
         <w:tc>
           <w:tcPr>
-            <w:tcW w:w="2402" w:type="dxa"/>
+            <w:tcW w:w="2403" w:type="dxa"/>
             <w:tcBorders>
               <w:top w:val="single" w:sz="4" w:space="0" w:color="BFBFBF"/>
               <w:left w:val="single" w:sz="4" w:space="0" w:color="BFBFBF"/>
@@ -10289,7 +10280,7 @@
         <w:trPr/>
         <w:tc>
           <w:tcPr>
-            <w:tcW w:w="995" w:type="dxa"/>
+            <w:tcW w:w="994" w:type="dxa"/>
             <w:tcBorders>
               <w:top w:val="single" w:sz="4" w:space="0" w:color="BFBFBF"/>
               <w:left w:val="single" w:sz="4" w:space="0" w:color="BFBFBF"/>
@@ -10324,7 +10315,7 @@
         </w:tc>
         <w:tc>
           <w:tcPr>
-            <w:tcW w:w="2402" w:type="dxa"/>
+            <w:tcW w:w="2403" w:type="dxa"/>
             <w:tcBorders>
               <w:top w:val="single" w:sz="4" w:space="0" w:color="BFBFBF"/>
               <w:left w:val="single" w:sz="4" w:space="0" w:color="BFBFBF"/>
@@ -10397,7 +10388,7 @@
         <w:trPr/>
         <w:tc>
           <w:tcPr>
-            <w:tcW w:w="995" w:type="dxa"/>
+            <w:tcW w:w="994" w:type="dxa"/>
             <w:tcBorders>
               <w:top w:val="single" w:sz="4" w:space="0" w:color="BFBFBF"/>
               <w:left w:val="single" w:sz="4" w:space="0" w:color="BFBFBF"/>
@@ -10432,7 +10423,7 @@
         </w:tc>
         <w:tc>
           <w:tcPr>
-            <w:tcW w:w="2402" w:type="dxa"/>
+            <w:tcW w:w="2403" w:type="dxa"/>
             <w:tcBorders>
               <w:top w:val="single" w:sz="4" w:space="0" w:color="BFBFBF"/>
               <w:left w:val="single" w:sz="4" w:space="0" w:color="BFBFBF"/>
@@ -10687,125 +10678,6 @@
   <w:abstractNum w:abstractNumId="1">
     <w:lvl w:ilvl="0">
       <w:start w:val="1"/>
-      <w:numFmt w:val="none"/>
-      <w:suff w:val="nothing"/>
-      <w:lvlText w:val="%1"/>
-      <w:lvlJc w:val="left"/>
-      <w:pPr>
-        <w:tabs>
-          <w:tab w:val="num" w:pos="0"/>
-        </w:tabs>
-        <w:ind w:left="0" w:hanging="0"/>
-      </w:pPr>
-    </w:lvl>
-    <w:lvl w:ilvl="1">
-      <w:start w:val="1"/>
-      <w:numFmt w:val="none"/>
-      <w:suff w:val="nothing"/>
-      <w:lvlText w:val="%2"/>
-      <w:lvlJc w:val="left"/>
-      <w:pPr>
-        <w:tabs>
-          <w:tab w:val="num" w:pos="0"/>
-        </w:tabs>
-        <w:ind w:left="0" w:hanging="0"/>
-      </w:pPr>
-    </w:lvl>
-    <w:lvl w:ilvl="2">
-      <w:start w:val="1"/>
-      <w:numFmt w:val="none"/>
-      <w:suff w:val="nothing"/>
-      <w:lvlText w:val="%3"/>
-      <w:lvlJc w:val="left"/>
-      <w:pPr>
-        <w:tabs>
-          <w:tab w:val="num" w:pos="0"/>
-        </w:tabs>
-        <w:ind w:left="0" w:hanging="0"/>
-      </w:pPr>
-    </w:lvl>
-    <w:lvl w:ilvl="3">
-      <w:start w:val="1"/>
-      <w:numFmt w:val="none"/>
-      <w:suff w:val="nothing"/>
-      <w:lvlText w:val="%4"/>
-      <w:lvlJc w:val="left"/>
-      <w:pPr>
-        <w:tabs>
-          <w:tab w:val="num" w:pos="0"/>
-        </w:tabs>
-        <w:ind w:left="0" w:hanging="0"/>
-      </w:pPr>
-    </w:lvl>
-    <w:lvl w:ilvl="4">
-      <w:start w:val="1"/>
-      <w:numFmt w:val="none"/>
-      <w:suff w:val="nothing"/>
-      <w:lvlText w:val="%5"/>
-      <w:lvlJc w:val="left"/>
-      <w:pPr>
-        <w:tabs>
-          <w:tab w:val="num" w:pos="0"/>
-        </w:tabs>
-        <w:ind w:left="0" w:hanging="0"/>
-      </w:pPr>
-    </w:lvl>
-    <w:lvl w:ilvl="5">
-      <w:start w:val="1"/>
-      <w:numFmt w:val="none"/>
-      <w:suff w:val="nothing"/>
-      <w:lvlText w:val="%6"/>
-      <w:lvlJc w:val="left"/>
-      <w:pPr>
-        <w:tabs>
-          <w:tab w:val="num" w:pos="0"/>
-        </w:tabs>
-        <w:ind w:left="0" w:hanging="0"/>
-      </w:pPr>
-    </w:lvl>
-    <w:lvl w:ilvl="6">
-      <w:start w:val="1"/>
-      <w:numFmt w:val="none"/>
-      <w:suff w:val="nothing"/>
-      <w:lvlText w:val="%7"/>
-      <w:lvlJc w:val="left"/>
-      <w:pPr>
-        <w:tabs>
-          <w:tab w:val="num" w:pos="0"/>
-        </w:tabs>
-        <w:ind w:left="0" w:hanging="0"/>
-      </w:pPr>
-    </w:lvl>
-    <w:lvl w:ilvl="7">
-      <w:start w:val="1"/>
-      <w:numFmt w:val="none"/>
-      <w:suff w:val="nothing"/>
-      <w:lvlText w:val="%8"/>
-      <w:lvlJc w:val="left"/>
-      <w:pPr>
-        <w:tabs>
-          <w:tab w:val="num" w:pos="0"/>
-        </w:tabs>
-        <w:ind w:left="0" w:hanging="0"/>
-      </w:pPr>
-    </w:lvl>
-    <w:lvl w:ilvl="8">
-      <w:start w:val="1"/>
-      <w:numFmt w:val="none"/>
-      <w:suff w:val="nothing"/>
-      <w:lvlText w:val="%9"/>
-      <w:lvlJc w:val="left"/>
-      <w:pPr>
-        <w:tabs>
-          <w:tab w:val="num" w:pos="0"/>
-        </w:tabs>
-        <w:ind w:left="0" w:hanging="0"/>
-      </w:pPr>
-    </w:lvl>
-  </w:abstractNum>
-  <w:abstractNum w:abstractNumId="2">
-    <w:lvl w:ilvl="0">
-      <w:start w:val="1"/>
       <w:numFmt w:val="decimal"/>
       <w:lvlText w:val="%1."/>
       <w:lvlJc w:val="left"/>
@@ -10983,6 +10855,125 @@
       </w:rPr>
     </w:lvl>
   </w:abstractNum>
+  <w:abstractNum w:abstractNumId="2">
+    <w:lvl w:ilvl="0">
+      <w:start w:val="1"/>
+      <w:numFmt w:val="none"/>
+      <w:suff w:val="nothing"/>
+      <w:lvlText w:val=""/>
+      <w:lvlJc w:val="left"/>
+      <w:pPr>
+        <w:tabs>
+          <w:tab w:val="num" w:pos="0"/>
+        </w:tabs>
+        <w:ind w:left="0" w:hanging="0"/>
+      </w:pPr>
+    </w:lvl>
+    <w:lvl w:ilvl="1">
+      <w:start w:val="1"/>
+      <w:numFmt w:val="none"/>
+      <w:suff w:val="nothing"/>
+      <w:lvlText w:val=""/>
+      <w:lvlJc w:val="left"/>
+      <w:pPr>
+        <w:tabs>
+          <w:tab w:val="num" w:pos="0"/>
+        </w:tabs>
+        <w:ind w:left="0" w:hanging="0"/>
+      </w:pPr>
+    </w:lvl>
+    <w:lvl w:ilvl="2">
+      <w:start w:val="1"/>
+      <w:numFmt w:val="none"/>
+      <w:suff w:val="nothing"/>
+      <w:lvlText w:val=""/>
+      <w:lvlJc w:val="left"/>
+      <w:pPr>
+        <w:tabs>
+          <w:tab w:val="num" w:pos="0"/>
+        </w:tabs>
+        <w:ind w:left="0" w:hanging="0"/>
+      </w:pPr>
+    </w:lvl>
+    <w:lvl w:ilvl="3">
+      <w:start w:val="1"/>
+      <w:numFmt w:val="none"/>
+      <w:suff w:val="nothing"/>
+      <w:lvlText w:val=""/>
+      <w:lvlJc w:val="left"/>
+      <w:pPr>
+        <w:tabs>
+          <w:tab w:val="num" w:pos="0"/>
+        </w:tabs>
+        <w:ind w:left="0" w:hanging="0"/>
+      </w:pPr>
+    </w:lvl>
+    <w:lvl w:ilvl="4">
+      <w:start w:val="1"/>
+      <w:numFmt w:val="none"/>
+      <w:suff w:val="nothing"/>
+      <w:lvlText w:val=""/>
+      <w:lvlJc w:val="left"/>
+      <w:pPr>
+        <w:tabs>
+          <w:tab w:val="num" w:pos="0"/>
+        </w:tabs>
+        <w:ind w:left="0" w:hanging="0"/>
+      </w:pPr>
+    </w:lvl>
+    <w:lvl w:ilvl="5">
+      <w:start w:val="1"/>
+      <w:numFmt w:val="none"/>
+      <w:suff w:val="nothing"/>
+      <w:lvlText w:val=""/>
+      <w:lvlJc w:val="left"/>
+      <w:pPr>
+        <w:tabs>
+          <w:tab w:val="num" w:pos="0"/>
+        </w:tabs>
+        <w:ind w:left="0" w:hanging="0"/>
+      </w:pPr>
+    </w:lvl>
+    <w:lvl w:ilvl="6">
+      <w:start w:val="1"/>
+      <w:numFmt w:val="none"/>
+      <w:suff w:val="nothing"/>
+      <w:lvlText w:val=""/>
+      <w:lvlJc w:val="left"/>
+      <w:pPr>
+        <w:tabs>
+          <w:tab w:val="num" w:pos="0"/>
+        </w:tabs>
+        <w:ind w:left="0" w:hanging="0"/>
+      </w:pPr>
+    </w:lvl>
+    <w:lvl w:ilvl="7">
+      <w:start w:val="1"/>
+      <w:numFmt w:val="none"/>
+      <w:suff w:val="nothing"/>
+      <w:lvlText w:val=""/>
+      <w:lvlJc w:val="left"/>
+      <w:pPr>
+        <w:tabs>
+          <w:tab w:val="num" w:pos="0"/>
+        </w:tabs>
+        <w:ind w:left="0" w:hanging="0"/>
+      </w:pPr>
+    </w:lvl>
+    <w:lvl w:ilvl="8">
+      <w:start w:val="1"/>
+      <w:numFmt w:val="none"/>
+      <w:suff w:val="nothing"/>
+      <w:lvlText w:val=""/>
+      <w:lvlJc w:val="left"/>
+      <w:pPr>
+        <w:tabs>
+          <w:tab w:val="num" w:pos="0"/>
+        </w:tabs>
+        <w:ind w:left="0" w:hanging="0"/>
+      </w:pPr>
+    </w:lvl>
+  </w:abstractNum>
   <w:num w:numId="1">
     <w:abstractNumId w:val="1"/>
   </w:num>
@@ -11016,9 +11007,7 @@
     <w:pPr>
       <w:widowControl/>
       <w:suppressAutoHyphens w:val="true"/>
-      <w:kinsoku w:val="true"/>
-      <w:overflowPunct w:val="true"/>
-      <w:autoSpaceDE w:val="true"/>
+      <w:overflowPunct w:val="false"/>
       <w:bidi w:val="0"/>
       <w:spacing w:before="0" w:after="0"/>
       <w:jc w:val="left"/>

</xml_diff>

<commit_message>
adicionando TODO e atualizando documento
</commit_message>
<xml_diff>
--- a/docs/Documento_Requisitos.docx
+++ b/docs/Documento_Requisitos.docx
@@ -2289,14 +2289,12 @@
               <w:widowControl w:val="false"/>
               <w:suppressAutoHyphens w:val="true"/>
               <w:rPr>
-                <w:color w:val="000000"/>
-                <w:sz w:val="20"/>
-                <w:szCs w:val="20"/>
-              </w:rPr>
-            </w:pPr>
-            <w:r>
-              <w:rPr>
-                <w:color w:val="000000"/>
+                <w:color w:val="00A933"/>
+              </w:rPr>
+            </w:pPr>
+            <w:r>
+              <w:rPr>
+                <w:color w:val="00A933"/>
                 <w:sz w:val="20"/>
                 <w:szCs w:val="20"/>
               </w:rPr>
@@ -2320,14 +2318,12 @@
               <w:widowControl w:val="false"/>
               <w:suppressAutoHyphens w:val="true"/>
               <w:rPr>
-                <w:color w:val="000000"/>
-                <w:sz w:val="20"/>
-                <w:szCs w:val="20"/>
-              </w:rPr>
-            </w:pPr>
-            <w:r>
-              <w:rPr>
-                <w:color w:val="000000"/>
+                <w:color w:val="00A933"/>
+              </w:rPr>
+            </w:pPr>
+            <w:r>
+              <w:rPr>
+                <w:color w:val="00A933"/>
                 <w:sz w:val="20"/>
                 <w:szCs w:val="20"/>
               </w:rPr>
@@ -2355,14 +2351,12 @@
               </w:tabs>
               <w:suppressAutoHyphens w:val="true"/>
               <w:rPr>
-                <w:color w:val="000000"/>
-                <w:sz w:val="20"/>
-                <w:szCs w:val="20"/>
-              </w:rPr>
-            </w:pPr>
-            <w:r>
-              <w:rPr>
-                <w:color w:val="000000"/>
+                <w:color w:val="00A933"/>
+              </w:rPr>
+            </w:pPr>
+            <w:r>
+              <w:rPr>
+                <w:color w:val="00A933"/>
                 <w:sz w:val="20"/>
                 <w:szCs w:val="20"/>
               </w:rPr>
@@ -4479,14 +4473,12 @@
               <w:widowControl w:val="false"/>
               <w:suppressAutoHyphens w:val="true"/>
               <w:rPr>
-                <w:color w:val="000000"/>
-                <w:sz w:val="20"/>
-                <w:szCs w:val="20"/>
-              </w:rPr>
-            </w:pPr>
-            <w:r>
-              <w:rPr>
-                <w:color w:val="000000"/>
+                <w:color w:val="00A933"/>
+              </w:rPr>
+            </w:pPr>
+            <w:r>
+              <w:rPr>
+                <w:color w:val="00A933"/>
                 <w:sz w:val="20"/>
                 <w:szCs w:val="20"/>
               </w:rPr>
@@ -4510,14 +4502,12 @@
               <w:widowControl w:val="false"/>
               <w:suppressAutoHyphens w:val="true"/>
               <w:rPr>
-                <w:color w:val="000000"/>
-                <w:sz w:val="20"/>
-                <w:szCs w:val="20"/>
-              </w:rPr>
-            </w:pPr>
-            <w:r>
-              <w:rPr>
-                <w:color w:val="000000"/>
+                <w:color w:val="00A933"/>
+              </w:rPr>
+            </w:pPr>
+            <w:r>
+              <w:rPr>
+                <w:color w:val="00A933"/>
                 <w:sz w:val="20"/>
                 <w:szCs w:val="20"/>
               </w:rPr>
@@ -4542,14 +4532,12 @@
               <w:suppressAutoHyphens w:val="true"/>
               <w:spacing w:before="0" w:after="120"/>
               <w:rPr>
-                <w:color w:val="000000"/>
-                <w:sz w:val="20"/>
-                <w:szCs w:val="20"/>
-              </w:rPr>
-            </w:pPr>
-            <w:r>
-              <w:rPr>
-                <w:color w:val="000000"/>
+                <w:color w:val="00A933"/>
+              </w:rPr>
+            </w:pPr>
+            <w:r>
+              <w:rPr>
+                <w:color w:val="00A933"/>
                 <w:sz w:val="20"/>
                 <w:szCs w:val="20"/>
               </w:rPr>
@@ -7802,6 +7790,7 @@
                 <w:szCs w:val="20"/>
               </w:rPr>
             </w:pPr>
+            <w:bookmarkStart w:id="1" w:name="__DdeLink__1114_1770082874"/>
             <w:r>
               <w:rPr>
                 <w:color w:val="000000"/>
@@ -7810,6 +7799,7 @@
               </w:rPr>
               <w:t>RN0028</w:t>
             </w:r>
+            <w:bookmarkEnd w:id="1"/>
           </w:p>
         </w:tc>
         <w:tc>
@@ -7946,14 +7936,12 @@
               </w:tabs>
               <w:suppressAutoHyphens w:val="true"/>
               <w:rPr>
-                <w:color w:val="000000"/>
-                <w:sz w:val="20"/>
-                <w:szCs w:val="20"/>
-              </w:rPr>
-            </w:pPr>
-            <w:r>
-              <w:rPr>
-                <w:color w:val="000000"/>
+                <w:color w:val="00A933"/>
+              </w:rPr>
+            </w:pPr>
+            <w:r>
+              <w:rPr>
+                <w:color w:val="00A933"/>
                 <w:sz w:val="20"/>
                 <w:szCs w:val="20"/>
               </w:rPr>
@@ -7981,14 +7969,12 @@
               </w:tabs>
               <w:suppressAutoHyphens w:val="true"/>
               <w:rPr>
-                <w:color w:val="000000"/>
-                <w:sz w:val="20"/>
-                <w:szCs w:val="20"/>
-              </w:rPr>
-            </w:pPr>
-            <w:r>
-              <w:rPr>
-                <w:color w:val="000000"/>
+                <w:color w:val="00A933"/>
+              </w:rPr>
+            </w:pPr>
+            <w:r>
+              <w:rPr>
+                <w:color w:val="00A933"/>
                 <w:sz w:val="20"/>
                 <w:szCs w:val="20"/>
               </w:rPr>
@@ -8016,14 +8002,12 @@
               </w:tabs>
               <w:suppressAutoHyphens w:val="true"/>
               <w:rPr>
-                <w:color w:val="000000"/>
-                <w:sz w:val="20"/>
-                <w:szCs w:val="20"/>
-              </w:rPr>
-            </w:pPr>
-            <w:r>
-              <w:rPr>
-                <w:color w:val="000000"/>
+                <w:color w:val="00A933"/>
+              </w:rPr>
+            </w:pPr>
+            <w:r>
+              <w:rPr>
+                <w:color w:val="00A933"/>
                 <w:sz w:val="20"/>
                 <w:szCs w:val="20"/>
               </w:rPr>
@@ -10366,9 +10350,9 @@
       <w:r>
         <w:rPr/>
       </w:r>
-      <w:bookmarkStart w:id="1" w:name="_Hlk79358084"/>
       <w:bookmarkStart w:id="2" w:name="_Hlk79358084"/>
-      <w:bookmarkEnd w:id="2"/>
+      <w:bookmarkStart w:id="3" w:name="_Hlk79358084"/>
+      <w:bookmarkEnd w:id="3"/>
     </w:p>
     <w:p>
       <w:pPr>
@@ -10872,7 +10856,7 @@
     <w:pPr>
       <w:widowControl/>
       <w:suppressAutoHyphens w:val="true"/>
-      <w:overflowPunct w:val="true"/>
+      <w:overflowPunct w:val="false"/>
       <w:bidi w:val="0"/>
       <w:spacing w:before="0" w:after="0"/>
       <w:jc w:val="left"/>

</xml_diff>

<commit_message>
corrigindo enum e atualizando documento
</commit_message>
<xml_diff>
--- a/docs/Documento_Requisitos.docx
+++ b/docs/Documento_Requisitos.docx
@@ -3676,14 +3676,12 @@
               <w:widowControl w:val="false"/>
               <w:suppressAutoHyphens w:val="true"/>
               <w:rPr>
-                <w:color w:val="000000"/>
-                <w:sz w:val="20"/>
-                <w:szCs w:val="20"/>
-              </w:rPr>
-            </w:pPr>
-            <w:r>
-              <w:rPr>
-                <w:color w:val="000000"/>
+                <w:color w:val="158466"/>
+              </w:rPr>
+            </w:pPr>
+            <w:r>
+              <w:rPr>
+                <w:color w:val="158466"/>
                 <w:sz w:val="20"/>
                 <w:szCs w:val="20"/>
               </w:rPr>
@@ -3707,14 +3705,12 @@
               <w:widowControl w:val="false"/>
               <w:suppressAutoHyphens w:val="true"/>
               <w:rPr>
-                <w:color w:val="000000"/>
-                <w:sz w:val="20"/>
-                <w:szCs w:val="20"/>
-              </w:rPr>
-            </w:pPr>
-            <w:r>
-              <w:rPr>
-                <w:color w:val="000000"/>
+                <w:color w:val="158466"/>
+              </w:rPr>
+            </w:pPr>
+            <w:r>
+              <w:rPr>
+                <w:color w:val="158466"/>
                 <w:sz w:val="20"/>
                 <w:szCs w:val="20"/>
               </w:rPr>
@@ -3742,14 +3738,12 @@
               </w:tabs>
               <w:suppressAutoHyphens w:val="true"/>
               <w:rPr>
-                <w:color w:val="000000"/>
-                <w:sz w:val="20"/>
-                <w:szCs w:val="20"/>
-              </w:rPr>
-            </w:pPr>
-            <w:r>
-              <w:rPr>
-                <w:color w:val="000000"/>
+                <w:color w:val="158466"/>
+              </w:rPr>
+            </w:pPr>
+            <w:r>
+              <w:rPr>
+                <w:color w:val="158466"/>
                 <w:sz w:val="20"/>
                 <w:szCs w:val="20"/>
               </w:rPr>
@@ -3776,14 +3770,12 @@
               <w:widowControl w:val="false"/>
               <w:suppressAutoHyphens w:val="true"/>
               <w:rPr>
-                <w:color w:val="000000"/>
-                <w:sz w:val="20"/>
-                <w:szCs w:val="20"/>
-              </w:rPr>
-            </w:pPr>
-            <w:r>
-              <w:rPr>
-                <w:color w:val="000000"/>
+                <w:color w:val="158466"/>
+              </w:rPr>
+            </w:pPr>
+            <w:r>
+              <w:rPr>
+                <w:color w:val="158466"/>
                 <w:sz w:val="20"/>
                 <w:szCs w:val="20"/>
               </w:rPr>
@@ -3807,14 +3799,12 @@
               <w:widowControl w:val="false"/>
               <w:suppressAutoHyphens w:val="true"/>
               <w:rPr>
-                <w:color w:val="000000"/>
-                <w:sz w:val="20"/>
-                <w:szCs w:val="20"/>
-              </w:rPr>
-            </w:pPr>
-            <w:r>
-              <w:rPr>
-                <w:color w:val="000000"/>
+                <w:color w:val="158466"/>
+              </w:rPr>
+            </w:pPr>
+            <w:r>
+              <w:rPr>
+                <w:color w:val="158466"/>
                 <w:sz w:val="20"/>
                 <w:szCs w:val="20"/>
               </w:rPr>
@@ -3842,14 +3832,12 @@
               </w:tabs>
               <w:suppressAutoHyphens w:val="true"/>
               <w:rPr>
-                <w:color w:val="000000"/>
-                <w:sz w:val="20"/>
-                <w:szCs w:val="20"/>
-              </w:rPr>
-            </w:pPr>
-            <w:r>
-              <w:rPr>
-                <w:color w:val="000000"/>
+                <w:color w:val="158466"/>
+              </w:rPr>
+            </w:pPr>
+            <w:r>
+              <w:rPr>
+                <w:color w:val="158466"/>
                 <w:sz w:val="20"/>
                 <w:szCs w:val="20"/>
               </w:rPr>
@@ -3876,14 +3864,12 @@
               <w:widowControl w:val="false"/>
               <w:suppressAutoHyphens w:val="true"/>
               <w:rPr>
-                <w:color w:val="000000"/>
-                <w:sz w:val="20"/>
-                <w:szCs w:val="20"/>
-              </w:rPr>
-            </w:pPr>
-            <w:r>
-              <w:rPr>
-                <w:color w:val="000000"/>
+                <w:color w:val="158466"/>
+              </w:rPr>
+            </w:pPr>
+            <w:r>
+              <w:rPr>
+                <w:color w:val="158466"/>
                 <w:sz w:val="20"/>
                 <w:szCs w:val="20"/>
               </w:rPr>
@@ -3907,14 +3893,12 @@
               <w:widowControl w:val="false"/>
               <w:suppressAutoHyphens w:val="true"/>
               <w:rPr>
-                <w:color w:val="000000"/>
-                <w:sz w:val="20"/>
-                <w:szCs w:val="20"/>
-              </w:rPr>
-            </w:pPr>
-            <w:r>
-              <w:rPr>
-                <w:color w:val="000000"/>
+                <w:color w:val="158466"/>
+              </w:rPr>
+            </w:pPr>
+            <w:r>
+              <w:rPr>
+                <w:color w:val="158466"/>
                 <w:sz w:val="20"/>
                 <w:szCs w:val="20"/>
               </w:rPr>
@@ -3942,14 +3926,12 @@
               </w:tabs>
               <w:suppressAutoHyphens w:val="true"/>
               <w:rPr>
-                <w:color w:val="000000"/>
-                <w:sz w:val="20"/>
-                <w:szCs w:val="20"/>
-              </w:rPr>
-            </w:pPr>
-            <w:r>
-              <w:rPr>
-                <w:color w:val="000000"/>
+                <w:color w:val="158466"/>
+              </w:rPr>
+            </w:pPr>
+            <w:r>
+              <w:rPr>
+                <w:color w:val="158466"/>
                 <w:sz w:val="20"/>
                 <w:szCs w:val="20"/>
               </w:rPr>
@@ -3976,14 +3958,12 @@
               <w:widowControl w:val="false"/>
               <w:suppressAutoHyphens w:val="true"/>
               <w:rPr>
-                <w:color w:val="000000"/>
-                <w:sz w:val="20"/>
-                <w:szCs w:val="20"/>
-              </w:rPr>
-            </w:pPr>
-            <w:r>
-              <w:rPr>
-                <w:color w:val="000000"/>
+                <w:color w:val="158466"/>
+              </w:rPr>
+            </w:pPr>
+            <w:r>
+              <w:rPr>
+                <w:color w:val="158466"/>
                 <w:sz w:val="20"/>
                 <w:szCs w:val="20"/>
               </w:rPr>
@@ -4007,14 +3987,12 @@
               <w:widowControl w:val="false"/>
               <w:suppressAutoHyphens w:val="true"/>
               <w:rPr>
-                <w:color w:val="000000"/>
-                <w:sz w:val="20"/>
-                <w:szCs w:val="20"/>
-              </w:rPr>
-            </w:pPr>
-            <w:r>
-              <w:rPr>
-                <w:color w:val="000000"/>
+                <w:color w:val="158466"/>
+              </w:rPr>
+            </w:pPr>
+            <w:r>
+              <w:rPr>
+                <w:color w:val="158466"/>
                 <w:sz w:val="20"/>
                 <w:szCs w:val="20"/>
               </w:rPr>
@@ -4042,14 +4020,12 @@
               </w:tabs>
               <w:suppressAutoHyphens w:val="true"/>
               <w:rPr>
-                <w:color w:val="000000"/>
-                <w:sz w:val="20"/>
-                <w:szCs w:val="20"/>
-              </w:rPr>
-            </w:pPr>
-            <w:r>
-              <w:rPr>
-                <w:color w:val="000000"/>
+                <w:color w:val="158466"/>
+              </w:rPr>
+            </w:pPr>
+            <w:r>
+              <w:rPr>
+                <w:color w:val="158466"/>
                 <w:sz w:val="20"/>
                 <w:szCs w:val="20"/>
               </w:rPr>
@@ -4066,37 +4042,35 @@
               </w:tabs>
               <w:suppressAutoHyphens w:val="true"/>
               <w:rPr>
-                <w:color w:val="000000"/>
-                <w:sz w:val="20"/>
-                <w:szCs w:val="20"/>
-              </w:rPr>
-            </w:pPr>
-            <w:r>
-              <w:rPr>
-                <w:color w:val="000000"/>
-                <w:sz w:val="20"/>
-                <w:szCs w:val="20"/>
-              </w:rPr>
-            </w:r>
-          </w:p>
-          <w:p>
-            <w:pPr>
-              <w:pStyle w:val="Normal"/>
-              <w:widowControl w:val="false"/>
-              <w:tabs>
-                <w:tab w:val="clear" w:pos="720"/>
-                <w:tab w:val="left" w:pos="8860" w:leader="none"/>
-              </w:tabs>
-              <w:suppressAutoHyphens w:val="true"/>
-              <w:rPr>
-                <w:color w:val="000000"/>
-                <w:sz w:val="20"/>
-                <w:szCs w:val="20"/>
-              </w:rPr>
-            </w:pPr>
-            <w:r>
-              <w:rPr>
-                <w:color w:val="000000"/>
+                <w:color w:val="158466"/>
+                <w:sz w:val="20"/>
+                <w:szCs w:val="20"/>
+              </w:rPr>
+            </w:pPr>
+            <w:r>
+              <w:rPr>
+                <w:color w:val="158466"/>
+                <w:sz w:val="20"/>
+                <w:szCs w:val="20"/>
+              </w:rPr>
+            </w:r>
+          </w:p>
+          <w:p>
+            <w:pPr>
+              <w:pStyle w:val="Normal"/>
+              <w:widowControl w:val="false"/>
+              <w:tabs>
+                <w:tab w:val="clear" w:pos="720"/>
+                <w:tab w:val="left" w:pos="8860" w:leader="none"/>
+              </w:tabs>
+              <w:suppressAutoHyphens w:val="true"/>
+              <w:rPr>
+                <w:color w:val="158466"/>
+              </w:rPr>
+            </w:pPr>
+            <w:r>
+              <w:rPr>
+                <w:color w:val="158466"/>
                 <w:sz w:val="20"/>
                 <w:szCs w:val="20"/>
               </w:rPr>
@@ -4123,14 +4097,12 @@
               <w:widowControl w:val="false"/>
               <w:suppressAutoHyphens w:val="true"/>
               <w:rPr>
-                <w:color w:val="000000"/>
-                <w:sz w:val="20"/>
-                <w:szCs w:val="20"/>
-              </w:rPr>
-            </w:pPr>
-            <w:r>
-              <w:rPr>
-                <w:color w:val="000000"/>
+                <w:color w:val="158466"/>
+              </w:rPr>
+            </w:pPr>
+            <w:r>
+              <w:rPr>
+                <w:color w:val="158466"/>
                 <w:sz w:val="20"/>
                 <w:szCs w:val="20"/>
               </w:rPr>
@@ -4154,14 +4126,12 @@
               <w:widowControl w:val="false"/>
               <w:suppressAutoHyphens w:val="true"/>
               <w:rPr>
-                <w:color w:val="000000"/>
-                <w:sz w:val="20"/>
-                <w:szCs w:val="20"/>
-              </w:rPr>
-            </w:pPr>
-            <w:r>
-              <w:rPr>
-                <w:color w:val="000000"/>
+                <w:color w:val="158466"/>
+              </w:rPr>
+            </w:pPr>
+            <w:r>
+              <w:rPr>
+                <w:color w:val="158466"/>
                 <w:sz w:val="20"/>
                 <w:szCs w:val="20"/>
               </w:rPr>
@@ -4189,14 +4159,12 @@
               </w:tabs>
               <w:suppressAutoHyphens w:val="true"/>
               <w:rPr>
-                <w:color w:val="000000"/>
-                <w:sz w:val="20"/>
-                <w:szCs w:val="20"/>
-              </w:rPr>
-            </w:pPr>
-            <w:r>
-              <w:rPr>
-                <w:color w:val="000000"/>
+                <w:color w:val="158466"/>
+              </w:rPr>
+            </w:pPr>
+            <w:r>
+              <w:rPr>
+                <w:color w:val="158466"/>
                 <w:sz w:val="20"/>
                 <w:szCs w:val="20"/>
               </w:rPr>
@@ -4566,14 +4534,12 @@
               <w:widowControl w:val="false"/>
               <w:suppressAutoHyphens w:val="true"/>
               <w:rPr>
-                <w:color w:val="000000"/>
-                <w:sz w:val="20"/>
-                <w:szCs w:val="20"/>
-              </w:rPr>
-            </w:pPr>
-            <w:r>
-              <w:rPr>
-                <w:color w:val="000000"/>
+                <w:color w:val="158466"/>
+              </w:rPr>
+            </w:pPr>
+            <w:r>
+              <w:rPr>
+                <w:color w:val="158466"/>
                 <w:sz w:val="20"/>
                 <w:szCs w:val="20"/>
               </w:rPr>
@@ -4597,14 +4563,12 @@
               <w:widowControl w:val="false"/>
               <w:suppressAutoHyphens w:val="true"/>
               <w:rPr>
-                <w:color w:val="000000"/>
-                <w:sz w:val="20"/>
-                <w:szCs w:val="20"/>
-              </w:rPr>
-            </w:pPr>
-            <w:r>
-              <w:rPr>
-                <w:color w:val="000000"/>
+                <w:color w:val="158466"/>
+              </w:rPr>
+            </w:pPr>
+            <w:r>
+              <w:rPr>
+                <w:color w:val="158466"/>
                 <w:sz w:val="20"/>
                 <w:szCs w:val="20"/>
               </w:rPr>
@@ -4629,14 +4593,12 @@
               <w:suppressAutoHyphens w:val="true"/>
               <w:spacing w:before="0" w:after="120"/>
               <w:rPr>
-                <w:color w:val="000000"/>
-                <w:sz w:val="20"/>
-                <w:szCs w:val="20"/>
-              </w:rPr>
-            </w:pPr>
-            <w:r>
-              <w:rPr>
-                <w:color w:val="000000"/>
+                <w:color w:val="158466"/>
+              </w:rPr>
+            </w:pPr>
+            <w:r>
+              <w:rPr>
+                <w:color w:val="158466"/>
                 <w:sz w:val="20"/>
                 <w:szCs w:val="20"/>
               </w:rPr>
@@ -6448,14 +6410,12 @@
               </w:tabs>
               <w:suppressAutoHyphens w:val="true"/>
               <w:rPr>
-                <w:color w:val="B47804"/>
-                <w:sz w:val="20"/>
-                <w:szCs w:val="20"/>
-              </w:rPr>
-            </w:pPr>
-            <w:r>
-              <w:rPr>
-                <w:color w:val="B47804"/>
+                <w:color w:val="000000"/>
+              </w:rPr>
+            </w:pPr>
+            <w:r>
+              <w:rPr>
+                <w:color w:val="000000"/>
                 <w:sz w:val="20"/>
                 <w:szCs w:val="20"/>
               </w:rPr>
@@ -6483,14 +6443,12 @@
               </w:tabs>
               <w:suppressAutoHyphens w:val="true"/>
               <w:rPr>
-                <w:color w:val="B47804"/>
-                <w:sz w:val="20"/>
-                <w:szCs w:val="20"/>
-              </w:rPr>
-            </w:pPr>
-            <w:r>
-              <w:rPr>
-                <w:color w:val="B47804"/>
+                <w:color w:val="000000"/>
+              </w:rPr>
+            </w:pPr>
+            <w:r>
+              <w:rPr>
+                <w:color w:val="000000"/>
                 <w:sz w:val="20"/>
                 <w:szCs w:val="20"/>
               </w:rPr>
@@ -6518,14 +6476,12 @@
               </w:tabs>
               <w:suppressAutoHyphens w:val="true"/>
               <w:rPr>
-                <w:color w:val="B47804"/>
-                <w:sz w:val="20"/>
-                <w:szCs w:val="20"/>
-              </w:rPr>
-            </w:pPr>
-            <w:r>
-              <w:rPr>
-                <w:color w:val="B47804"/>
+                <w:color w:val="000000"/>
+              </w:rPr>
+            </w:pPr>
+            <w:r>
+              <w:rPr>
+                <w:color w:val="000000"/>
                 <w:sz w:val="20"/>
                 <w:szCs w:val="20"/>
               </w:rPr>
@@ -6556,14 +6512,12 @@
               </w:tabs>
               <w:suppressAutoHyphens w:val="true"/>
               <w:rPr>
-                <w:color w:val="B47804"/>
-                <w:sz w:val="20"/>
-                <w:szCs w:val="20"/>
-              </w:rPr>
-            </w:pPr>
-            <w:r>
-              <w:rPr>
-                <w:color w:val="B47804"/>
+                <w:color w:val="000000"/>
+              </w:rPr>
+            </w:pPr>
+            <w:r>
+              <w:rPr>
+                <w:color w:val="000000"/>
                 <w:sz w:val="20"/>
                 <w:szCs w:val="20"/>
               </w:rPr>
@@ -6591,14 +6545,12 @@
               </w:tabs>
               <w:suppressAutoHyphens w:val="true"/>
               <w:rPr>
-                <w:color w:val="B47804"/>
-                <w:sz w:val="20"/>
-                <w:szCs w:val="20"/>
-              </w:rPr>
-            </w:pPr>
-            <w:r>
-              <w:rPr>
-                <w:color w:val="B47804"/>
+                <w:color w:val="000000"/>
+              </w:rPr>
+            </w:pPr>
+            <w:r>
+              <w:rPr>
+                <w:color w:val="000000"/>
                 <w:sz w:val="20"/>
                 <w:szCs w:val="20"/>
               </w:rPr>
@@ -6626,14 +6578,12 @@
               </w:tabs>
               <w:suppressAutoHyphens w:val="true"/>
               <w:rPr>
-                <w:color w:val="B47804"/>
-                <w:sz w:val="20"/>
-                <w:szCs w:val="20"/>
-              </w:rPr>
-            </w:pPr>
-            <w:r>
-              <w:rPr>
-                <w:color w:val="B47804"/>
+                <w:color w:val="000000"/>
+              </w:rPr>
+            </w:pPr>
+            <w:r>
+              <w:rPr>
+                <w:color w:val="000000"/>
                 <w:sz w:val="20"/>
                 <w:szCs w:val="20"/>
               </w:rPr>
@@ -9111,14 +9061,12 @@
               </w:tabs>
               <w:suppressAutoHyphens w:val="true"/>
               <w:rPr>
-                <w:color w:val="000000"/>
-                <w:sz w:val="20"/>
-                <w:szCs w:val="20"/>
-              </w:rPr>
-            </w:pPr>
-            <w:r>
-              <w:rPr>
-                <w:color w:val="000000"/>
+                <w:color w:val="158466"/>
+              </w:rPr>
+            </w:pPr>
+            <w:r>
+              <w:rPr>
+                <w:color w:val="158466"/>
                 <w:sz w:val="20"/>
                 <w:szCs w:val="20"/>
               </w:rPr>
@@ -9146,14 +9094,12 @@
               </w:tabs>
               <w:suppressAutoHyphens w:val="true"/>
               <w:rPr>
-                <w:color w:val="000000"/>
-                <w:sz w:val="20"/>
-                <w:szCs w:val="20"/>
-              </w:rPr>
-            </w:pPr>
-            <w:r>
-              <w:rPr>
-                <w:color w:val="000000"/>
+                <w:color w:val="158466"/>
+              </w:rPr>
+            </w:pPr>
+            <w:r>
+              <w:rPr>
+                <w:color w:val="158466"/>
                 <w:sz w:val="20"/>
                 <w:szCs w:val="20"/>
               </w:rPr>
@@ -9181,14 +9127,12 @@
               </w:tabs>
               <w:suppressAutoHyphens w:val="true"/>
               <w:rPr>
-                <w:color w:val="000000"/>
-                <w:sz w:val="20"/>
-                <w:szCs w:val="20"/>
-              </w:rPr>
-            </w:pPr>
-            <w:r>
-              <w:rPr>
-                <w:color w:val="000000"/>
+                <w:color w:val="158466"/>
+              </w:rPr>
+            </w:pPr>
+            <w:r>
+              <w:rPr>
+                <w:color w:val="158466"/>
                 <w:sz w:val="20"/>
                 <w:szCs w:val="20"/>
               </w:rPr>
@@ -9205,37 +9149,35 @@
               </w:tabs>
               <w:suppressAutoHyphens w:val="true"/>
               <w:rPr>
-                <w:color w:val="000000"/>
-                <w:sz w:val="20"/>
-                <w:szCs w:val="20"/>
-              </w:rPr>
-            </w:pPr>
-            <w:r>
-              <w:rPr>
-                <w:color w:val="000000"/>
-                <w:sz w:val="20"/>
-                <w:szCs w:val="20"/>
-              </w:rPr>
-            </w:r>
-          </w:p>
-          <w:p>
-            <w:pPr>
-              <w:pStyle w:val="Normal"/>
-              <w:widowControl w:val="false"/>
-              <w:tabs>
-                <w:tab w:val="clear" w:pos="720"/>
-                <w:tab w:val="left" w:pos="8860" w:leader="none"/>
-              </w:tabs>
-              <w:suppressAutoHyphens w:val="true"/>
-              <w:rPr>
-                <w:color w:val="000000"/>
-                <w:sz w:val="20"/>
-                <w:szCs w:val="20"/>
-              </w:rPr>
-            </w:pPr>
-            <w:r>
-              <w:rPr>
-                <w:color w:val="000000"/>
+                <w:color w:val="158466"/>
+                <w:sz w:val="20"/>
+                <w:szCs w:val="20"/>
+              </w:rPr>
+            </w:pPr>
+            <w:r>
+              <w:rPr>
+                <w:color w:val="158466"/>
+                <w:sz w:val="20"/>
+                <w:szCs w:val="20"/>
+              </w:rPr>
+            </w:r>
+          </w:p>
+          <w:p>
+            <w:pPr>
+              <w:pStyle w:val="Normal"/>
+              <w:widowControl w:val="false"/>
+              <w:tabs>
+                <w:tab w:val="clear" w:pos="720"/>
+                <w:tab w:val="left" w:pos="8860" w:leader="none"/>
+              </w:tabs>
+              <w:suppressAutoHyphens w:val="true"/>
+              <w:rPr>
+                <w:color w:val="158466"/>
+              </w:rPr>
+            </w:pPr>
+            <w:r>
+              <w:rPr>
+                <w:color w:val="158466"/>
                 <w:sz w:val="20"/>
                 <w:szCs w:val="20"/>
               </w:rPr>
@@ -9266,14 +9208,12 @@
               </w:tabs>
               <w:suppressAutoHyphens w:val="true"/>
               <w:rPr>
-                <w:color w:val="000000"/>
-                <w:sz w:val="20"/>
-                <w:szCs w:val="20"/>
-              </w:rPr>
-            </w:pPr>
-            <w:r>
-              <w:rPr>
-                <w:color w:val="000000"/>
+                <w:color w:val="158466"/>
+              </w:rPr>
+            </w:pPr>
+            <w:r>
+              <w:rPr>
+                <w:color w:val="158466"/>
                 <w:sz w:val="20"/>
                 <w:szCs w:val="20"/>
               </w:rPr>
@@ -9301,14 +9241,12 @@
               </w:tabs>
               <w:suppressAutoHyphens w:val="true"/>
               <w:rPr>
-                <w:color w:val="000000"/>
-                <w:sz w:val="20"/>
-                <w:szCs w:val="20"/>
-              </w:rPr>
-            </w:pPr>
-            <w:r>
-              <w:rPr>
-                <w:color w:val="000000"/>
+                <w:color w:val="158466"/>
+              </w:rPr>
+            </w:pPr>
+            <w:r>
+              <w:rPr>
+                <w:color w:val="158466"/>
                 <w:sz w:val="20"/>
                 <w:szCs w:val="20"/>
               </w:rPr>
@@ -9336,14 +9274,12 @@
               </w:tabs>
               <w:suppressAutoHyphens w:val="true"/>
               <w:rPr>
-                <w:color w:val="000000"/>
-                <w:sz w:val="20"/>
-                <w:szCs w:val="20"/>
-              </w:rPr>
-            </w:pPr>
-            <w:r>
-              <w:rPr>
-                <w:color w:val="000000"/>
+                <w:color w:val="158466"/>
+              </w:rPr>
+            </w:pPr>
+            <w:r>
+              <w:rPr>
+                <w:color w:val="158466"/>
                 <w:sz w:val="20"/>
                 <w:szCs w:val="20"/>
               </w:rPr>
@@ -10856,7 +10792,7 @@
     <w:pPr>
       <w:widowControl/>
       <w:suppressAutoHyphens w:val="true"/>
-      <w:overflowPunct w:val="false"/>
+      <w:overflowPunct w:val="true"/>
       <w:bidi w:val="0"/>
       <w:spacing w:before="0" w:after="0"/>
       <w:jc w:val="left"/>

</xml_diff>